<commit_message>
se vincula pdf ajustado
</commit_message>
<xml_diff>
--- a/fuentes/228183_CF07_DU.docx
+++ b/fuentes/228183_CF07_DU.docx
@@ -1335,7 +1335,8 @@
           <w:pgSz w:w="12240" w:h="15840"/>
           <w:pgMar w:top="1701" w:right="1134" w:bottom="1134" w:left="1134" w:header="709" w:footer="709" w:gutter="0"/>
           <w:cols w:space="708"/>
-          <w:docGrid w:linePitch="360"/>
+          <w:titlePg/>
+          <w:docGrid w:linePitch="381"/>
         </w:sectPr>
       </w:pPr>
     </w:p>
@@ -1473,8 +1474,10 @@
     </w:p>
     <w:p>
       <w:pPr>
+        <w:tabs>
+          <w:tab w:val="left" w:pos="7452"/>
+        </w:tabs>
         <w:ind w:firstLine="0"/>
-        <w:jc w:val="center"/>
         <w:rPr>
           <w:b/>
           <w:bCs/>
@@ -1482,6 +1485,15 @@
           <w:iCs/>
         </w:rPr>
       </w:pPr>
+      <w:r>
+        <w:rPr>
+          <w:b/>
+          <w:bCs/>
+          <w:i/>
+          <w:iCs/>
+        </w:rPr>
+        <w:tab/>
+      </w:r>
     </w:p>
     <w:tbl>
       <w:tblPr>
@@ -1584,7 +1596,16 @@
     </w:p>
     <w:p>
       <w:r>
-        <w:t>Aquellos espacios libres, por donde se propaga un tipo particular de ondas electromagnéticas: ondas de radiofrecuencia que son portadoras de señales de datos. Durán et al. (2008).</w:t>
+        <w:t>“</w:t>
+      </w:r>
+      <w:r>
+        <w:t>Aquellos espacios libres, por donde se propaga un tipo particular de ondas electromagnéticas: ondas de radiofrecuencia que son portadoras de señales de datos.</w:t>
+      </w:r>
+      <w:r>
+        <w:t>”</w:t>
+      </w:r>
+      <w:r>
+        <w:t xml:space="preserve"> Durán et al. (2008).</w:t>
       </w:r>
     </w:p>
     <w:p>
@@ -2117,27 +2138,18 @@
       <w:r>
         <w:t xml:space="preserve"> o sistemas infrarrojos), incluye una nueva técnica de modulación llamada </w:t>
       </w:r>
-      <w:proofErr w:type="spellStart"/>
-      <w:r>
-        <w:t>Complementary</w:t>
-      </w:r>
-      <w:proofErr w:type="spellEnd"/>
-      <w:r>
-        <w:t xml:space="preserve"> </w:t>
-      </w:r>
-      <w:proofErr w:type="spellStart"/>
-      <w:r>
-        <w:t>Code</w:t>
-      </w:r>
-      <w:proofErr w:type="spellEnd"/>
-      <w:r>
-        <w:t xml:space="preserve"> </w:t>
-      </w:r>
-      <w:proofErr w:type="spellStart"/>
-      <w:r>
-        <w:t>Keying</w:t>
-      </w:r>
-      <w:proofErr w:type="spellEnd"/>
+      <w:r>
+        <w:t>“</w:t>
+      </w:r>
+      <w:r>
+        <w:rPr>
+          <w:rStyle w:val="Extranjerismo"/>
+        </w:rPr>
+        <w:t>Complementary Code Keying</w:t>
+      </w:r>
+      <w:r>
+        <w:t>”</w:t>
+      </w:r>
       <w:r>
         <w:t xml:space="preserve"> (</w:t>
       </w:r>
@@ -2280,7 +2292,22 @@
       </w:r>
       <w:proofErr w:type="spellEnd"/>
       <w:r>
-        <w:t>, que utilizan estos chipsets.</w:t>
+        <w:t xml:space="preserve">, que utilizan estos </w:t>
+      </w:r>
+      <w:r>
+        <w:t>“</w:t>
+      </w:r>
+      <w:r>
+        <w:rPr>
+          <w:rStyle w:val="Extranjerismo"/>
+        </w:rPr>
+        <w:t>chipsets</w:t>
+      </w:r>
+      <w:r>
+        <w:t>”</w:t>
+      </w:r>
+      <w:r>
+        <w:t>.</w:t>
       </w:r>
     </w:p>
     <w:p>
@@ -2347,9 +2374,12 @@
       </w:r>
       <w:proofErr w:type="spellStart"/>
       <w:r>
-        <w:t>11Mbps.</w:t>
+        <w:t>11Mbps</w:t>
       </w:r>
       <w:proofErr w:type="spellEnd"/>
+      <w:r>
+        <w:t>.</w:t>
+      </w:r>
     </w:p>
     <w:p>
       <w:pPr>
@@ -2767,10 +2797,7 @@
         <w:t>Confidencialidad</w:t>
       </w:r>
       <w:r>
-        <w:t xml:space="preserve">. </w:t>
-      </w:r>
-      <w:r>
-        <w:t>Hay que asegurar que la información no es divulgada a personas no autorizadas, procesos o dispositivos. (Protección contra divulgación no autorizada).</w:t>
+        <w:t>. Hay que asegurar que la información no es divulgada a personas no autorizadas, procesos o dispositivos. (Protección contra divulgación no autorizada).</w:t>
       </w:r>
     </w:p>
     <w:p>
@@ -2786,14 +2813,7 @@
           <w:b/>
           <w:bCs/>
         </w:rPr>
-        <w:t>Autenticación</w:t>
-      </w:r>
-      <w:r>
-        <w:rPr>
-          <w:b/>
-          <w:bCs/>
-        </w:rPr>
-        <w:t>.</w:t>
+        <w:t>Autenticación.</w:t>
       </w:r>
       <w:r>
         <w:t xml:space="preserve"> </w:t>
@@ -2815,14 +2835,7 @@
           <w:b/>
           <w:bCs/>
         </w:rPr>
-        <w:t>Integridad</w:t>
-      </w:r>
-      <w:r>
-        <w:rPr>
-          <w:b/>
-          <w:bCs/>
-        </w:rPr>
-        <w:t>.</w:t>
+        <w:t>Integridad.</w:t>
       </w:r>
       <w:r>
         <w:t xml:space="preserve"> </w:t>
@@ -2844,14 +2857,7 @@
           <w:b/>
           <w:bCs/>
         </w:rPr>
-        <w:t>Disponibilidad</w:t>
-      </w:r>
-      <w:r>
-        <w:rPr>
-          <w:b/>
-          <w:bCs/>
-        </w:rPr>
-        <w:t>.</w:t>
+        <w:t>Disponibilidad.</w:t>
       </w:r>
       <w:r>
         <w:t xml:space="preserve"> </w:t>
@@ -2873,21 +2879,24 @@
           <w:b/>
           <w:bCs/>
         </w:rPr>
-        <w:t>No repudiación (rendición de cuentas)</w:t>
-      </w:r>
-      <w:r>
+        <w:t>No repudiación (rendición de cuentas).</w:t>
+      </w:r>
+      <w:r>
+        <w:t xml:space="preserve"> </w:t>
+      </w:r>
+      <w:r>
+        <w:t>Hay que asegurar que el remitente de información está provisto de una prueba de envío y que el receptor es provisto de una prueba de la identidad del remitente, de manera que ninguna de las partes pueda negar el proceso de dicha información.</w:t>
+      </w:r>
+    </w:p>
+    <w:p>
+      <w:pPr>
+        <w:pStyle w:val="ListParagraph"/>
+        <w:ind w:left="1429" w:firstLine="0"/>
         <w:rPr>
           <w:b/>
           <w:bCs/>
         </w:rPr>
-        <w:t>.</w:t>
-      </w:r>
-      <w:r>
-        <w:t xml:space="preserve"> </w:t>
-      </w:r>
-      <w:r>
-        <w:t>Hay que asegurar que el remitente de información está provisto de una prueba de envío y que el receptor es provisto de una prueba de la identidad del remitente, de manera que ninguna de las partes pueda negar el proceso de dicha información.</w:t>
-      </w:r>
+      </w:pPr>
     </w:p>
     <w:p>
       <w:pPr>
@@ -2901,28 +2910,7 @@
     </w:p>
     <w:p>
       <w:pPr>
-        <w:pStyle w:val="ListParagraph"/>
-        <w:ind w:left="1429" w:firstLine="0"/>
-        <w:rPr>
-          <w:b/>
-          <w:bCs/>
-        </w:rPr>
-      </w:pPr>
-    </w:p>
-    <w:p>
-      <w:pPr>
-        <w:pStyle w:val="ListParagraph"/>
-        <w:ind w:left="1429" w:firstLine="0"/>
-        <w:rPr>
-          <w:b/>
-          <w:bCs/>
-        </w:rPr>
-      </w:pPr>
-    </w:p>
-    <w:p>
-      <w:pPr>
-        <w:pStyle w:val="ListParagraph"/>
-        <w:ind w:left="1429" w:firstLine="0"/>
+        <w:ind w:firstLine="0"/>
       </w:pPr>
     </w:p>
     <w:p>
@@ -2931,6 +2919,7 @@
       </w:pPr>
       <w:bookmarkStart w:id="4" w:name="_Toc149561950"/>
       <w:r>
+        <w:lastRenderedPageBreak/>
         <w:t xml:space="preserve">Confidencialidad en </w:t>
       </w:r>
       <w:proofErr w:type="spellStart"/>
@@ -3136,10 +3125,7 @@
         <w:t>.</w:t>
       </w:r>
       <w:r>
-        <w:t xml:space="preserve"> </w:t>
-      </w:r>
-      <w:r>
-        <w:t xml:space="preserve">Se crea como una actualización de los protocolos </w:t>
+        <w:t xml:space="preserve"> Se crea como una actualización de los protocolos </w:t>
       </w:r>
       <w:proofErr w:type="spellStart"/>
       <w:r>
@@ -3381,41 +3367,38 @@
       <w:r>
         <w:t xml:space="preserve"> (</w:t>
       </w:r>
+      <w:r>
+        <w:t>“</w:t>
+      </w:r>
+      <w:r>
+        <w:rPr>
+          <w:rStyle w:val="Extranjerismo"/>
+        </w:rPr>
+        <w:t>Service Set Identifier</w:t>
+      </w:r>
+      <w:r>
+        <w:t>”</w:t>
+      </w:r>
+      <w:r>
+        <w:t xml:space="preserve">) se refiere al nombre asignado a la red inalámbrica y sirve para diferenciarla de otras, pues hoy en día son demasiadas las que se encuentran en </w:t>
+      </w:r>
+      <w:r>
+        <w:t>un rango determinado</w:t>
+      </w:r>
+      <w:r>
+        <w:t>. El objetivo principal de este identificador es informar a los potenciales nodos que pueden unirse a una red específica con el objetivo de adquirir los derechos de transmisión de dicha red.</w:t>
+      </w:r>
+    </w:p>
+    <w:p>
+      <w:r>
+        <w:t xml:space="preserve">Evitar difundir la </w:t>
+      </w:r>
       <w:proofErr w:type="spellStart"/>
       <w:r>
-        <w:t>Service</w:t>
+        <w:t>SSID</w:t>
       </w:r>
       <w:proofErr w:type="spellEnd"/>
       <w:r>
-        <w:t xml:space="preserve"> Set </w:t>
-      </w:r>
-      <w:proofErr w:type="spellStart"/>
-      <w:r>
-        <w:t>Identifier</w:t>
-      </w:r>
-      <w:proofErr w:type="spellEnd"/>
-      <w:r>
-        <w:t xml:space="preserve">) se refiere al nombre asignado a la red inalámbrica y sirve para diferenciarla de otras, pues hoy en día son demasiadas las que se encuentran en </w:t>
-      </w:r>
-      <w:proofErr w:type="gramStart"/>
-      <w:r>
-        <w:t>una rango determinado</w:t>
-      </w:r>
-      <w:proofErr w:type="gramEnd"/>
-      <w:r>
-        <w:t>. El objetivo principal de este identificador es informar a los potenciales nodos que pueden unirse a una red específica con el objetivo de adquirir los derechos de transmisión de dicha red.</w:t>
-      </w:r>
-    </w:p>
-    <w:p>
-      <w:r>
-        <w:t xml:space="preserve">Evitar difundir la </w:t>
-      </w:r>
-      <w:proofErr w:type="spellStart"/>
-      <w:r>
-        <w:t>SSID</w:t>
-      </w:r>
-      <w:proofErr w:type="spellEnd"/>
-      <w:r>
         <w:t xml:space="preserve"> puede verse como una medida de seguridad, pero no necesariamente evitará que alguna aplicación maliciosa detecte la conexión o petición de conexión por parte de otro potencial nodo.</w:t>
       </w:r>
     </w:p>
@@ -3431,7 +3414,22 @@
     </w:p>
     <w:p>
       <w:r>
-        <w:t>Es una opción en el esfuerzo de mejorar la seguridad en las redes inalámbricas. Díaz (2012) plantea que cada tarjeta de red tiene una dirección única de 6 bytes, denominada MAC.</w:t>
+        <w:t xml:space="preserve">Es una opción en el esfuerzo de mejorar la seguridad en las redes inalámbricas. Díaz (2012) plantea que cada tarjeta de red tiene una dirección única de 6 </w:t>
+      </w:r>
+      <w:r>
+        <w:t>“</w:t>
+      </w:r>
+      <w:r>
+        <w:rPr>
+          <w:rStyle w:val="Extranjerismo"/>
+        </w:rPr>
+        <w:t>bytes</w:t>
+      </w:r>
+      <w:r>
+        <w:t>”</w:t>
+      </w:r>
+      <w:r>
+        <w:t>, denominada MAC.</w:t>
       </w:r>
     </w:p>
     <w:p/>
@@ -3474,7 +3472,22 @@
         </w:numPr>
       </w:pPr>
       <w:r>
-        <w:t>Mientras que una debilidad es que un usuario malintencionado corre una aplicación, lee los paquetes y detecta una o más MAC validadas en la tabla y, mediante software, cambia la MAC de su tarjeta, pudiendo acceder al AP.</w:t>
+        <w:t xml:space="preserve">Mientras que una debilidad es que un usuario malintencionado corre una aplicación, lee los paquetes y detecta una o más MAC validadas en la tabla y, mediante </w:t>
+      </w:r>
+      <w:r>
+        <w:t>“</w:t>
+      </w:r>
+      <w:r>
+        <w:rPr>
+          <w:rStyle w:val="Extranjerismo"/>
+        </w:rPr>
+        <w:t>software</w:t>
+      </w:r>
+      <w:r>
+        <w:t>”</w:t>
+      </w:r>
+      <w:r>
+        <w:t>, cambia la MAC de su tarjeta, pudiendo acceder al AP.</w:t>
       </w:r>
     </w:p>
     <w:p>
@@ -3591,7 +3604,13 @@
       </w:r>
       <w:proofErr w:type="spellEnd"/>
       <w:r>
-        <w:t>, es decir que el tráfico puede alterarse sin que se note.</w:t>
+        <w:t>, es decir</w:t>
+      </w:r>
+      <w:r>
+        <w:t>,</w:t>
+      </w:r>
+      <w:r>
+        <w:t xml:space="preserve"> que el tráfico puede alterarse sin que se note.</w:t>
       </w:r>
     </w:p>
     <w:p>
@@ -3744,20 +3763,10 @@
           <w:b/>
           <w:bCs/>
         </w:rPr>
-        <w:t>Punto de acceso</w:t>
-      </w:r>
-      <w:r>
-        <w:rPr>
-          <w:b/>
-          <w:bCs/>
-        </w:rPr>
-        <w:t>.</w:t>
-      </w:r>
-      <w:r>
-        <w:t xml:space="preserve"> </w:t>
-      </w:r>
-      <w:r>
-        <w:t xml:space="preserve">Es el dispositivo que crea la conexión inalámbrica y al cual todos los clientes deben conectarse para poder transmitir información entre ellos. Este dispositivo define las características de la red inalámbrica, como su identificador </w:t>
+        <w:t>Punto de acceso.</w:t>
+      </w:r>
+      <w:r>
+        <w:t xml:space="preserve"> Es el dispositivo que crea la conexión inalámbrica y al cual todos los clientes deben conectarse para poder transmitir información entre ellos. Este dispositivo define las características de la red inalámbrica, como su identificador </w:t>
       </w:r>
       <w:proofErr w:type="spellStart"/>
       <w:r>
@@ -3801,25 +3810,7 @@
         <w:t xml:space="preserve">Normalmente, este dispositivo, a su vez, se conecta a una red </w:t>
       </w:r>
       <w:r>
-        <w:rPr>
-          <w:rStyle w:val="Extranjerismo"/>
-        </w:rPr>
-        <w:t>“</w:t>
-      </w:r>
-      <w:r>
-        <w:rPr>
-          <w:rStyle w:val="Extranjerismo"/>
-        </w:rPr>
-        <w:t>Ethernet</w:t>
-      </w:r>
-      <w:r>
-        <w:rPr>
-          <w:rStyle w:val="Extranjerismo"/>
-        </w:rPr>
-        <w:t>”</w:t>
-      </w:r>
-      <w:r>
-        <w:t xml:space="preserve"> </w:t>
+        <w:t xml:space="preserve">Ethernet </w:t>
       </w:r>
       <w:r>
         <w:t>para dar acceso al resto de equipos.</w:t>
@@ -3838,26 +3829,10 @@
           <w:b/>
           <w:bCs/>
         </w:rPr>
-        <w:t>Cliente</w:t>
-      </w:r>
-      <w:r>
-        <w:rPr>
-          <w:b/>
-          <w:bCs/>
-        </w:rPr>
-        <w:t>.</w:t>
-      </w:r>
-      <w:r>
-        <w:t xml:space="preserve"> </w:t>
-      </w:r>
-      <w:r>
-        <w:t>Es el dispositivo que se conecta a un punto de acceso para transmitir información a través de él al resto de clientes o a la red Ethernet si existiera.</w:t>
-      </w:r>
-      <w:r>
-        <w:t xml:space="preserve"> </w:t>
-      </w:r>
-      <w:r>
-        <w:t>Dispositivo que se comunica directamente con otro cliente.</w:t>
+        <w:t>Cliente.</w:t>
+      </w:r>
+      <w:r>
+        <w:t xml:space="preserve"> Es el dispositivo que se conecta a un punto de acceso para transmitir información a través de él al resto de clientes o a la red Ethernet si existiera. Dispositivo que se comunica directamente con otro cliente.</w:t>
       </w:r>
     </w:p>
     <w:p>
@@ -3873,29 +3848,10 @@
           <w:b/>
           <w:bCs/>
         </w:rPr>
-        <w:t>Repetidor</w:t>
-      </w:r>
-      <w:r>
-        <w:rPr>
-          <w:b/>
-          <w:bCs/>
-        </w:rPr>
-        <w:t>.</w:t>
-      </w:r>
-      <w:r>
-        <w:t xml:space="preserve"> </w:t>
-      </w:r>
-      <w:r>
-        <w:t>Dispositivo opcional que se encarga de amplificar las ondas de emisión de un punto de acceso para que la señal llegue a puntos más lejanos.</w:t>
-      </w:r>
-      <w:r>
-        <w:t xml:space="preserve"> </w:t>
-      </w:r>
-      <w:r>
-        <w:t xml:space="preserve">El modo de funcionamiento </w:t>
-      </w:r>
-      <w:r>
-        <w:t>“</w:t>
+        <w:t>Repetidor.</w:t>
+      </w:r>
+      <w:r>
+        <w:t xml:space="preserve"> Dispositivo opcional que se encarga de amplificar las ondas de emisión de un punto de acceso para que la señal llegue a puntos más lejanos. El modo de funcionamiento “</w:t>
       </w:r>
       <w:r>
         <w:rPr>
@@ -4273,10 +4229,7 @@
         <w:t>Confidencialidad en las LAN</w:t>
       </w:r>
       <w:r>
-        <w:t>: integridad de la información que se transmite por ella. Es decir, que ningún ente sin autorización pueda acceder a dicha información</w:t>
-      </w:r>
-      <w:r>
-        <w:t>.</w:t>
+        <w:t>: integridad de la información que se transmite por ella. Es decir, que ningún ente sin autorización pueda acceder a dicha información.</w:t>
       </w:r>
     </w:p>
     <w:p>
@@ -4374,10 +4327,7 @@
         <w:t>Mecanismos de seguridad en redes inalámbricas aplicado a la Universidad Estatal de Bolívar Centro Académico Las Naves</w:t>
       </w:r>
       <w:r>
-        <w:t>. Universidad Regional Autónoma de Los Andes.</w:t>
-      </w:r>
-      <w:r>
-        <w:t xml:space="preserve"> </w:t>
+        <w:t xml:space="preserve">. Universidad Regional Autónoma de Los Andes. </w:t>
       </w:r>
       <w:hyperlink r:id="rId15" w:history="1">
         <w:r>
@@ -4441,31 +4391,6 @@
       <w:r>
         <w:t xml:space="preserve"> Editores. </w:t>
       </w:r>
-      <w:hyperlink r:id="rId16" w:history="1">
-        <w:r>
-          <w:rPr>
-            <w:rStyle w:val="Hyperlink"/>
-          </w:rPr>
-          <w:t>http://</w:t>
-        </w:r>
-        <w:proofErr w:type="spellStart"/>
-        <w:r>
-          <w:rPr>
-            <w:rStyle w:val="Hyperlink"/>
-          </w:rPr>
-          <w:t>hdl.handle.net</w:t>
-        </w:r>
-        <w:proofErr w:type="spellEnd"/>
-        <w:r>
-          <w:rPr>
-            <w:rStyle w:val="Hyperlink"/>
-          </w:rPr>
-          <w:t>/10972/487</w:t>
-        </w:r>
-      </w:hyperlink>
-      <w:r>
-        <w:t xml:space="preserve"> </w:t>
-      </w:r>
     </w:p>
     <w:p>
       <w:r>
@@ -4479,12 +4404,9 @@
         <w:t>Redes cableadas e inalámbricas para transmisión de datos. Científica,</w:t>
       </w:r>
       <w:r>
-        <w:t xml:space="preserve"> 12(3), p. 113-118.</w:t>
-      </w:r>
-      <w:r>
-        <w:t xml:space="preserve"> </w:t>
-      </w:r>
-      <w:hyperlink r:id="rId17" w:history="1">
+        <w:t xml:space="preserve"> 12(3), p. 113-118. </w:t>
+      </w:r>
+      <w:hyperlink r:id="rId16" w:history="1">
         <w:r>
           <w:rPr>
             <w:rStyle w:val="Hyperlink"/>
@@ -4546,46 +4468,29 @@
           <w:i/>
           <w:iCs/>
         </w:rPr>
-        <w:t>Redes wifi,</w:t>
-      </w:r>
+        <w:t xml:space="preserve">Redes wifi, ¿realmente se pueden </w:t>
+      </w:r>
+      <w:proofErr w:type="gramStart"/>
       <w:r>
         <w:rPr>
           <w:i/>
           <w:iCs/>
         </w:rPr>
+        <w:t>proteger?.</w:t>
+      </w:r>
+      <w:proofErr w:type="gramEnd"/>
+      <w:r>
         <w:t xml:space="preserve"> </w:t>
       </w:r>
-      <w:r>
-        <w:rPr>
-          <w:i/>
-          <w:iCs/>
-        </w:rPr>
-        <w:t xml:space="preserve">¿realmente se pueden </w:t>
-      </w:r>
-      <w:proofErr w:type="gramStart"/>
-      <w:r>
-        <w:rPr>
-          <w:i/>
-          <w:iCs/>
-        </w:rPr>
-        <w:t>proteger?.</w:t>
-      </w:r>
-      <w:proofErr w:type="gramEnd"/>
-      <w:r>
-        <w:t xml:space="preserve"> </w:t>
-      </w:r>
       <w:proofErr w:type="spellStart"/>
       <w:r>
         <w:t>UOC</w:t>
       </w:r>
       <w:proofErr w:type="spellEnd"/>
       <w:r>
-        <w:t>.</w:t>
-      </w:r>
-      <w:r>
-        <w:t xml:space="preserve"> </w:t>
-      </w:r>
-      <w:hyperlink r:id="rId18" w:history="1">
+        <w:t xml:space="preserve">. </w:t>
+      </w:r>
+      <w:hyperlink r:id="rId17" w:history="1">
         <w:r>
           <w:rPr>
             <w:rStyle w:val="Hyperlink"/>
@@ -4617,12 +4522,9 @@
       </w:r>
       <w:proofErr w:type="spellEnd"/>
       <w:r>
-        <w:t>.</w:t>
-      </w:r>
-      <w:r>
-        <w:t xml:space="preserve"> </w:t>
-      </w:r>
-      <w:hyperlink r:id="rId19" w:history="1">
+        <w:t xml:space="preserve">. </w:t>
+      </w:r>
+      <w:hyperlink r:id="rId18" w:history="1">
         <w:r>
           <w:rPr>
             <w:rStyle w:val="Hyperlink"/>
@@ -4688,12 +4590,9 @@
       </w:r>
       <w:proofErr w:type="spellEnd"/>
       <w:r>
-        <w:t>.</w:t>
-      </w:r>
-      <w:r>
-        <w:t xml:space="preserve"> </w:t>
-      </w:r>
-      <w:hyperlink r:id="rId20" w:history="1">
+        <w:t xml:space="preserve">. </w:t>
+      </w:r>
+      <w:hyperlink r:id="rId19" w:history="1">
         <w:r>
           <w:rPr>
             <w:rStyle w:val="Hyperlink"/>
@@ -4836,8 +4735,16 @@
           <w:p>
             <w:pPr>
               <w:pStyle w:val="TextoTablas"/>
+              <w:rPr>
+                <w:rFonts w:asciiTheme="minorHAnsi" w:hAnsiTheme="minorHAnsi" w:cstheme="minorHAnsi"/>
+                <w:szCs w:val="24"/>
+              </w:rPr>
             </w:pPr>
             <w:r>
+              <w:rPr>
+                <w:rFonts w:asciiTheme="minorHAnsi" w:hAnsiTheme="minorHAnsi" w:cstheme="minorHAnsi"/>
+                <w:szCs w:val="24"/>
+              </w:rPr>
               <w:t>Claudia Patricia Aristizábal</w:t>
             </w:r>
           </w:p>
@@ -4849,8 +4756,16 @@
           <w:p>
             <w:pPr>
               <w:pStyle w:val="TextoTablas"/>
+              <w:rPr>
+                <w:rFonts w:asciiTheme="minorHAnsi" w:hAnsiTheme="minorHAnsi" w:cstheme="minorHAnsi"/>
+                <w:szCs w:val="24"/>
+              </w:rPr>
             </w:pPr>
             <w:r>
+              <w:rPr>
+                <w:rFonts w:asciiTheme="minorHAnsi" w:hAnsiTheme="minorHAnsi" w:cstheme="minorHAnsi"/>
+                <w:szCs w:val="24"/>
+              </w:rPr>
               <w:t>Líder del Ecosistema</w:t>
             </w:r>
           </w:p>
@@ -4862,8 +4777,16 @@
           <w:p>
             <w:pPr>
               <w:pStyle w:val="TextoTablas"/>
+              <w:rPr>
+                <w:rFonts w:asciiTheme="minorHAnsi" w:hAnsiTheme="minorHAnsi" w:cstheme="minorHAnsi"/>
+                <w:szCs w:val="24"/>
+              </w:rPr>
             </w:pPr>
             <w:r>
+              <w:rPr>
+                <w:rFonts w:asciiTheme="minorHAnsi" w:hAnsiTheme="minorHAnsi" w:cstheme="minorHAnsi"/>
+                <w:szCs w:val="24"/>
+              </w:rPr>
               <w:t>Dirección General</w:t>
             </w:r>
           </w:p>
@@ -4877,8 +4800,16 @@
           <w:p>
             <w:pPr>
               <w:pStyle w:val="TextoTablas"/>
+              <w:rPr>
+                <w:rFonts w:asciiTheme="minorHAnsi" w:hAnsiTheme="minorHAnsi" w:cstheme="minorHAnsi"/>
+                <w:szCs w:val="24"/>
+              </w:rPr>
             </w:pPr>
             <w:r>
+              <w:rPr>
+                <w:rFonts w:asciiTheme="minorHAnsi" w:hAnsiTheme="minorHAnsi" w:cstheme="minorHAnsi"/>
+                <w:szCs w:val="24"/>
+              </w:rPr>
               <w:t>Rafael Neftalí Lizcano Reyes</w:t>
             </w:r>
           </w:p>
@@ -4890,8 +4821,16 @@
           <w:p>
             <w:pPr>
               <w:pStyle w:val="TextoTablas"/>
+              <w:rPr>
+                <w:rFonts w:asciiTheme="minorHAnsi" w:hAnsiTheme="minorHAnsi" w:cstheme="minorHAnsi"/>
+                <w:szCs w:val="24"/>
+              </w:rPr>
             </w:pPr>
             <w:r>
+              <w:rPr>
+                <w:rFonts w:asciiTheme="minorHAnsi" w:hAnsiTheme="minorHAnsi" w:cstheme="minorHAnsi"/>
+                <w:szCs w:val="24"/>
+              </w:rPr>
               <w:t>Responsable de Línea de Producción</w:t>
             </w:r>
           </w:p>
@@ -4903,8 +4842,16 @@
           <w:p>
             <w:pPr>
               <w:pStyle w:val="TextoTablas"/>
+              <w:rPr>
+                <w:rFonts w:asciiTheme="minorHAnsi" w:hAnsiTheme="minorHAnsi" w:cstheme="minorHAnsi"/>
+                <w:szCs w:val="24"/>
+              </w:rPr>
             </w:pPr>
             <w:r>
+              <w:rPr>
+                <w:rFonts w:asciiTheme="minorHAnsi" w:hAnsiTheme="minorHAnsi" w:cstheme="minorHAnsi"/>
+                <w:szCs w:val="24"/>
+              </w:rPr>
               <w:t>Centro Industrial del Diseño y la Manufactura - Regional Santander</w:t>
             </w:r>
           </w:p>
@@ -4922,11 +4869,23 @@
           <w:p>
             <w:pPr>
               <w:pStyle w:val="TextoTablas"/>
+              <w:rPr>
+                <w:rFonts w:asciiTheme="minorHAnsi" w:hAnsiTheme="minorHAnsi" w:cstheme="minorHAnsi"/>
+                <w:szCs w:val="24"/>
+              </w:rPr>
             </w:pPr>
             <w:r>
+              <w:rPr>
+                <w:rFonts w:asciiTheme="minorHAnsi" w:hAnsiTheme="minorHAnsi" w:cstheme="minorHAnsi"/>
+                <w:szCs w:val="24"/>
+              </w:rPr>
               <w:t>J</w:t>
             </w:r>
             <w:r>
+              <w:rPr>
+                <w:rFonts w:asciiTheme="minorHAnsi" w:hAnsiTheme="minorHAnsi" w:cstheme="minorHAnsi"/>
+                <w:szCs w:val="24"/>
+              </w:rPr>
               <w:t>orge Eliécer Loaiza Muñoz</w:t>
             </w:r>
           </w:p>
@@ -4939,8 +4898,16 @@
           <w:p>
             <w:pPr>
               <w:pStyle w:val="TextoTablas"/>
+              <w:rPr>
+                <w:rFonts w:asciiTheme="minorHAnsi" w:hAnsiTheme="minorHAnsi" w:cstheme="minorHAnsi"/>
+                <w:szCs w:val="24"/>
+              </w:rPr>
             </w:pPr>
             <w:r>
+              <w:rPr>
+                <w:rFonts w:asciiTheme="minorHAnsi" w:hAnsiTheme="minorHAnsi" w:cstheme="minorHAnsi"/>
+                <w:szCs w:val="24"/>
+              </w:rPr>
               <w:t>Instructor</w:t>
             </w:r>
           </w:p>
@@ -4953,8 +4920,16 @@
           <w:p>
             <w:pPr>
               <w:pStyle w:val="TextoTablas"/>
+              <w:rPr>
+                <w:rFonts w:asciiTheme="minorHAnsi" w:hAnsiTheme="minorHAnsi" w:cstheme="minorHAnsi"/>
+                <w:szCs w:val="24"/>
+              </w:rPr>
             </w:pPr>
             <w:r>
+              <w:rPr>
+                <w:rFonts w:asciiTheme="minorHAnsi" w:hAnsiTheme="minorHAnsi" w:cstheme="minorHAnsi"/>
+                <w:szCs w:val="24"/>
+              </w:rPr>
               <w:t>Centro de Servicios y Gestión Empresarial - Regional Antioquia</w:t>
             </w:r>
           </w:p>
@@ -4969,8 +4944,16 @@
           <w:p>
             <w:pPr>
               <w:pStyle w:val="TextoTablas"/>
+              <w:rPr>
+                <w:rFonts w:asciiTheme="minorHAnsi" w:hAnsiTheme="minorHAnsi" w:cstheme="minorHAnsi"/>
+                <w:szCs w:val="24"/>
+              </w:rPr>
             </w:pPr>
             <w:r>
+              <w:rPr>
+                <w:rFonts w:asciiTheme="minorHAnsi" w:hAnsiTheme="minorHAnsi" w:cstheme="minorHAnsi"/>
+                <w:szCs w:val="24"/>
+              </w:rPr>
               <w:t>Carlos Mauricio Tovar Artunduaga</w:t>
             </w:r>
           </w:p>
@@ -4983,8 +4966,16 @@
           <w:p>
             <w:pPr>
               <w:pStyle w:val="TextoTablas"/>
+              <w:rPr>
+                <w:rFonts w:asciiTheme="minorHAnsi" w:hAnsiTheme="minorHAnsi" w:cstheme="minorHAnsi"/>
+                <w:szCs w:val="24"/>
+              </w:rPr>
             </w:pPr>
             <w:r>
+              <w:rPr>
+                <w:rFonts w:asciiTheme="minorHAnsi" w:hAnsiTheme="minorHAnsi" w:cstheme="minorHAnsi"/>
+                <w:szCs w:val="24"/>
+              </w:rPr>
               <w:t>Instructor</w:t>
             </w:r>
           </w:p>
@@ -4997,8 +4988,16 @@
           <w:p>
             <w:pPr>
               <w:pStyle w:val="TextoTablas"/>
+              <w:rPr>
+                <w:rFonts w:asciiTheme="minorHAnsi" w:hAnsiTheme="minorHAnsi" w:cstheme="minorHAnsi"/>
+                <w:szCs w:val="24"/>
+              </w:rPr>
             </w:pPr>
             <w:r>
+              <w:rPr>
+                <w:rFonts w:asciiTheme="minorHAnsi" w:hAnsiTheme="minorHAnsi" w:cstheme="minorHAnsi"/>
+                <w:szCs w:val="24"/>
+              </w:rPr>
               <w:t>Centro de Servicios y Gestión Empresarial - Regional Antioquia</w:t>
             </w:r>
           </w:p>
@@ -5015,8 +5014,16 @@
           <w:p>
             <w:pPr>
               <w:pStyle w:val="TextoTablas"/>
+              <w:rPr>
+                <w:rFonts w:asciiTheme="minorHAnsi" w:hAnsiTheme="minorHAnsi" w:cstheme="minorHAnsi"/>
+                <w:szCs w:val="24"/>
+              </w:rPr>
             </w:pPr>
             <w:r>
+              <w:rPr>
+                <w:rFonts w:asciiTheme="minorHAnsi" w:hAnsiTheme="minorHAnsi" w:cstheme="minorHAnsi"/>
+                <w:szCs w:val="24"/>
+              </w:rPr>
               <w:t>Fabián Leonardo Correa Díaz</w:t>
             </w:r>
           </w:p>
@@ -5028,9 +5035,31 @@
           <w:p>
             <w:pPr>
               <w:pStyle w:val="TextoTablas"/>
+              <w:rPr>
+                <w:rFonts w:asciiTheme="minorHAnsi" w:hAnsiTheme="minorHAnsi" w:cstheme="minorHAnsi"/>
+                <w:szCs w:val="24"/>
+              </w:rPr>
             </w:pPr>
             <w:r>
-              <w:t>Diseñador instruccional</w:t>
+              <w:rPr>
+                <w:rFonts w:asciiTheme="minorHAnsi" w:hAnsiTheme="minorHAnsi" w:cstheme="minorHAnsi"/>
+                <w:szCs w:val="24"/>
+              </w:rPr>
+              <w:t xml:space="preserve">Diseñador </w:t>
+            </w:r>
+            <w:r>
+              <w:rPr>
+                <w:rFonts w:asciiTheme="minorHAnsi" w:hAnsiTheme="minorHAnsi" w:cstheme="minorHAnsi"/>
+                <w:szCs w:val="24"/>
+              </w:rPr>
+              <w:t>I</w:t>
+            </w:r>
+            <w:r>
+              <w:rPr>
+                <w:rFonts w:asciiTheme="minorHAnsi" w:hAnsiTheme="minorHAnsi" w:cstheme="minorHAnsi"/>
+                <w:szCs w:val="24"/>
+              </w:rPr>
+              <w:t>nstruccional</w:t>
             </w:r>
           </w:p>
         </w:tc>
@@ -5041,8 +5070,16 @@
           <w:p>
             <w:pPr>
               <w:pStyle w:val="TextoTablas"/>
+              <w:rPr>
+                <w:rFonts w:asciiTheme="minorHAnsi" w:hAnsiTheme="minorHAnsi" w:cstheme="minorHAnsi"/>
+                <w:szCs w:val="24"/>
+              </w:rPr>
             </w:pPr>
             <w:r>
+              <w:rPr>
+                <w:rFonts w:asciiTheme="minorHAnsi" w:hAnsiTheme="minorHAnsi" w:cstheme="minorHAnsi"/>
+                <w:szCs w:val="24"/>
+              </w:rPr>
               <w:t>Centro Industrial del Diseño y la Manufactura - Regional Santander</w:t>
             </w:r>
           </w:p>
@@ -5057,8 +5094,16 @@
           <w:p>
             <w:pPr>
               <w:pStyle w:val="TextoTablas"/>
+              <w:rPr>
+                <w:rFonts w:asciiTheme="minorHAnsi" w:hAnsiTheme="minorHAnsi" w:cstheme="minorHAnsi"/>
+                <w:szCs w:val="24"/>
+              </w:rPr>
             </w:pPr>
             <w:r>
+              <w:rPr>
+                <w:rFonts w:asciiTheme="minorHAnsi" w:hAnsiTheme="minorHAnsi" w:cstheme="minorHAnsi"/>
+                <w:szCs w:val="24"/>
+              </w:rPr>
               <w:t>Blanca Flor Tinoco Torres</w:t>
             </w:r>
           </w:p>
@@ -5071,8 +5116,16 @@
           <w:p>
             <w:pPr>
               <w:pStyle w:val="TextoTablas"/>
+              <w:rPr>
+                <w:rFonts w:asciiTheme="minorHAnsi" w:hAnsiTheme="minorHAnsi" w:cstheme="minorHAnsi"/>
+                <w:szCs w:val="24"/>
+              </w:rPr>
             </w:pPr>
             <w:r>
+              <w:rPr>
+                <w:rFonts w:asciiTheme="minorHAnsi" w:hAnsiTheme="minorHAnsi" w:cstheme="minorHAnsi"/>
+                <w:szCs w:val="24"/>
+              </w:rPr>
               <w:t>Diseñador de Contenidos Digitales</w:t>
             </w:r>
           </w:p>
@@ -5085,8 +5138,16 @@
           <w:p>
             <w:pPr>
               <w:pStyle w:val="TextoTablas"/>
+              <w:rPr>
+                <w:rFonts w:asciiTheme="minorHAnsi" w:hAnsiTheme="minorHAnsi" w:cstheme="minorHAnsi"/>
+                <w:szCs w:val="24"/>
+              </w:rPr>
             </w:pPr>
             <w:r>
+              <w:rPr>
+                <w:rFonts w:asciiTheme="minorHAnsi" w:hAnsiTheme="minorHAnsi" w:cstheme="minorHAnsi"/>
+                <w:szCs w:val="24"/>
+              </w:rPr>
               <w:t>Centro Industrial del Diseño y la Manufactura - Regional Santander</w:t>
             </w:r>
           </w:p>
@@ -5104,8 +5165,16 @@
           <w:p>
             <w:pPr>
               <w:pStyle w:val="TextoTablas"/>
+              <w:rPr>
+                <w:rFonts w:asciiTheme="minorHAnsi" w:hAnsiTheme="minorHAnsi" w:cstheme="minorHAnsi"/>
+                <w:szCs w:val="24"/>
+              </w:rPr>
             </w:pPr>
             <w:r>
+              <w:rPr>
+                <w:rFonts w:asciiTheme="minorHAnsi" w:hAnsiTheme="minorHAnsi" w:cstheme="minorHAnsi"/>
+                <w:szCs w:val="24"/>
+              </w:rPr>
               <w:t>Francisco José Lizcano Reyes</w:t>
             </w:r>
           </w:p>
@@ -5118,12 +5187,24 @@
           <w:p>
             <w:pPr>
               <w:pStyle w:val="TextoTablas"/>
+              <w:rPr>
+                <w:rFonts w:asciiTheme="minorHAnsi" w:hAnsiTheme="minorHAnsi" w:cstheme="minorHAnsi"/>
+                <w:szCs w:val="24"/>
+              </w:rPr>
             </w:pPr>
             <w:r>
+              <w:rPr>
+                <w:rFonts w:asciiTheme="minorHAnsi" w:hAnsiTheme="minorHAnsi" w:cstheme="minorHAnsi"/>
+                <w:szCs w:val="24"/>
+              </w:rPr>
               <w:t xml:space="preserve">Desarrollador </w:t>
             </w:r>
             <w:proofErr w:type="spellStart"/>
             <w:r>
+              <w:rPr>
+                <w:rFonts w:asciiTheme="minorHAnsi" w:hAnsiTheme="minorHAnsi" w:cstheme="minorHAnsi"/>
+                <w:szCs w:val="24"/>
+              </w:rPr>
               <w:t>Fullstack</w:t>
             </w:r>
             <w:proofErr w:type="spellEnd"/>
@@ -5137,9 +5218,285 @@
           <w:p>
             <w:pPr>
               <w:pStyle w:val="TextoTablas"/>
+              <w:rPr>
+                <w:rFonts w:asciiTheme="minorHAnsi" w:hAnsiTheme="minorHAnsi" w:cstheme="minorHAnsi"/>
+                <w:szCs w:val="24"/>
+              </w:rPr>
             </w:pPr>
             <w:r>
+              <w:rPr>
+                <w:rFonts w:asciiTheme="minorHAnsi" w:hAnsiTheme="minorHAnsi" w:cstheme="minorHAnsi"/>
+                <w:szCs w:val="24"/>
+              </w:rPr>
               <w:t>Centro Industrial del Diseño y la Manufactura - Regional Santander</w:t>
+            </w:r>
+          </w:p>
+        </w:tc>
+      </w:tr>
+      <w:tr>
+        <w:trPr>
+          <w:trHeight w:val="285"/>
+        </w:trPr>
+        <w:tc>
+          <w:tcPr>
+            <w:tcW w:w="2830" w:type="dxa"/>
+            <w:hideMark/>
+          </w:tcPr>
+          <w:p>
+            <w:pPr>
+              <w:spacing w:before="0" w:after="0" w:line="240" w:lineRule="auto"/>
+              <w:ind w:firstLine="0"/>
+              <w:jc w:val="both"/>
+              <w:textAlignment w:val="baseline"/>
+              <w:rPr>
+                <w:rFonts w:asciiTheme="minorHAnsi" w:eastAsia="Times New Roman" w:hAnsiTheme="minorHAnsi" w:cstheme="minorHAnsi"/>
+                <w:color w:val="000000" w:themeColor="text1"/>
+                <w:sz w:val="24"/>
+                <w:szCs w:val="24"/>
+                <w:lang w:val="es-MX" w:eastAsia="es-MX"/>
+              </w:rPr>
+            </w:pPr>
+            <w:r>
+              <w:rPr>
+                <w:rFonts w:asciiTheme="minorHAnsi" w:eastAsia="Times New Roman" w:hAnsiTheme="minorHAnsi" w:cstheme="minorHAnsi"/>
+                <w:color w:val="000000" w:themeColor="text1"/>
+                <w:sz w:val="24"/>
+                <w:szCs w:val="24"/>
+                <w:lang w:eastAsia="es-MX"/>
+              </w:rPr>
+              <w:t xml:space="preserve">Carmen Alicia </w:t>
+            </w:r>
+            <w:proofErr w:type="spellStart"/>
+            <w:r>
+              <w:rPr>
+                <w:rFonts w:asciiTheme="minorHAnsi" w:eastAsia="Times New Roman" w:hAnsiTheme="minorHAnsi" w:cstheme="minorHAnsi"/>
+                <w:color w:val="000000" w:themeColor="text1"/>
+                <w:sz w:val="24"/>
+                <w:szCs w:val="24"/>
+                <w:lang w:eastAsia="es-MX"/>
+              </w:rPr>
+              <w:t>Martinez</w:t>
+            </w:r>
+            <w:proofErr w:type="spellEnd"/>
+            <w:r>
+              <w:rPr>
+                <w:rFonts w:asciiTheme="minorHAnsi" w:eastAsia="Times New Roman" w:hAnsiTheme="minorHAnsi" w:cstheme="minorHAnsi"/>
+                <w:color w:val="000000" w:themeColor="text1"/>
+                <w:sz w:val="24"/>
+                <w:szCs w:val="24"/>
+                <w:lang w:eastAsia="es-MX"/>
+              </w:rPr>
+              <w:t xml:space="preserve"> Torres</w:t>
+            </w:r>
+            <w:r>
+              <w:rPr>
+                <w:rFonts w:asciiTheme="minorHAnsi" w:eastAsia="Times New Roman" w:hAnsiTheme="minorHAnsi" w:cstheme="minorHAnsi"/>
+                <w:color w:val="000000" w:themeColor="text1"/>
+                <w:sz w:val="24"/>
+                <w:szCs w:val="24"/>
+                <w:lang w:val="es-MX" w:eastAsia="es-MX"/>
+              </w:rPr>
+              <w:t> </w:t>
+            </w:r>
+          </w:p>
+        </w:tc>
+        <w:tc>
+          <w:tcPr>
+            <w:tcW w:w="3261" w:type="dxa"/>
+            <w:hideMark/>
+          </w:tcPr>
+          <w:p>
+            <w:pPr>
+              <w:spacing w:before="0" w:after="0" w:line="240" w:lineRule="auto"/>
+              <w:ind w:firstLine="0"/>
+              <w:jc w:val="both"/>
+              <w:textAlignment w:val="baseline"/>
+              <w:rPr>
+                <w:rFonts w:asciiTheme="minorHAnsi" w:eastAsia="Times New Roman" w:hAnsiTheme="minorHAnsi" w:cstheme="minorHAnsi"/>
+                <w:sz w:val="24"/>
+                <w:szCs w:val="24"/>
+                <w:lang w:val="es-MX" w:eastAsia="es-MX"/>
+              </w:rPr>
+            </w:pPr>
+            <w:r>
+              <w:rPr>
+                <w:rFonts w:asciiTheme="minorHAnsi" w:eastAsia="Times New Roman" w:hAnsiTheme="minorHAnsi" w:cstheme="minorHAnsi"/>
+                <w:sz w:val="24"/>
+                <w:szCs w:val="24"/>
+                <w:lang w:eastAsia="es-MX"/>
+              </w:rPr>
+              <w:t>Animador y Productor Multimedia</w:t>
+            </w:r>
+            <w:r>
+              <w:rPr>
+                <w:rFonts w:asciiTheme="minorHAnsi" w:eastAsia="Times New Roman" w:hAnsiTheme="minorHAnsi" w:cstheme="minorHAnsi"/>
+                <w:sz w:val="24"/>
+                <w:szCs w:val="24"/>
+                <w:lang w:val="es-MX" w:eastAsia="es-MX"/>
+              </w:rPr>
+              <w:tab/>
+              <w:t> </w:t>
+            </w:r>
+          </w:p>
+        </w:tc>
+        <w:tc>
+          <w:tcPr>
+            <w:tcW w:w="3969" w:type="dxa"/>
+            <w:hideMark/>
+          </w:tcPr>
+          <w:p>
+            <w:pPr>
+              <w:spacing w:before="0" w:after="0" w:line="240" w:lineRule="auto"/>
+              <w:ind w:firstLine="0"/>
+              <w:jc w:val="both"/>
+              <w:textAlignment w:val="baseline"/>
+              <w:rPr>
+                <w:rFonts w:asciiTheme="minorHAnsi" w:eastAsia="Times New Roman" w:hAnsiTheme="minorHAnsi" w:cstheme="minorHAnsi"/>
+                <w:sz w:val="24"/>
+                <w:szCs w:val="24"/>
+                <w:lang w:val="es-MX" w:eastAsia="es-MX"/>
+              </w:rPr>
+            </w:pPr>
+            <w:r>
+              <w:rPr>
+                <w:rFonts w:asciiTheme="minorHAnsi" w:eastAsia="Times New Roman" w:hAnsiTheme="minorHAnsi" w:cstheme="minorHAnsi"/>
+                <w:sz w:val="24"/>
+                <w:szCs w:val="24"/>
+                <w:lang w:eastAsia="es-MX"/>
+              </w:rPr>
+              <w:t>Centro Industrial del Diseño y la Manufactura - Regional Santander</w:t>
+            </w:r>
+            <w:r>
+              <w:rPr>
+                <w:rFonts w:asciiTheme="minorHAnsi" w:eastAsia="Times New Roman" w:hAnsiTheme="minorHAnsi" w:cstheme="minorHAnsi"/>
+                <w:sz w:val="24"/>
+                <w:szCs w:val="24"/>
+                <w:lang w:val="es-MX" w:eastAsia="es-MX"/>
+              </w:rPr>
+              <w:t> </w:t>
+            </w:r>
+          </w:p>
+        </w:tc>
+      </w:tr>
+      <w:tr>
+        <w:trPr>
+          <w:cnfStyle w:val="000000100000" w:firstRow="0" w:lastRow="0" w:firstColumn="0" w:lastColumn="0" w:oddVBand="0" w:evenVBand="0" w:oddHBand="1" w:evenHBand="0" w:firstRowFirstColumn="0" w:firstRowLastColumn="0" w:lastRowFirstColumn="0" w:lastRowLastColumn="0"/>
+          <w:trHeight w:val="285"/>
+        </w:trPr>
+        <w:tc>
+          <w:tcPr>
+            <w:tcW w:w="2830" w:type="dxa"/>
+            <w:hideMark/>
+          </w:tcPr>
+          <w:p>
+            <w:pPr>
+              <w:spacing w:before="0" w:after="0" w:line="240" w:lineRule="auto"/>
+              <w:ind w:firstLine="0"/>
+              <w:jc w:val="both"/>
+              <w:textAlignment w:val="baseline"/>
+              <w:rPr>
+                <w:rFonts w:asciiTheme="minorHAnsi" w:eastAsia="Times New Roman" w:hAnsiTheme="minorHAnsi" w:cstheme="minorHAnsi"/>
+                <w:color w:val="000000" w:themeColor="text1"/>
+                <w:sz w:val="24"/>
+                <w:szCs w:val="24"/>
+                <w:lang w:val="es-MX" w:eastAsia="es-MX"/>
+              </w:rPr>
+            </w:pPr>
+            <w:r>
+              <w:rPr>
+                <w:rFonts w:asciiTheme="minorHAnsi" w:eastAsia="Times New Roman" w:hAnsiTheme="minorHAnsi" w:cstheme="minorHAnsi"/>
+                <w:color w:val="000000" w:themeColor="text1"/>
+                <w:sz w:val="24"/>
+                <w:szCs w:val="24"/>
+                <w:lang w:eastAsia="es-MX"/>
+              </w:rPr>
+              <w:t>Daniela Muñoz Bedoya</w:t>
+            </w:r>
+            <w:r>
+              <w:rPr>
+                <w:rFonts w:asciiTheme="minorHAnsi" w:eastAsia="Times New Roman" w:hAnsiTheme="minorHAnsi" w:cstheme="minorHAnsi"/>
+                <w:color w:val="000000" w:themeColor="text1"/>
+                <w:sz w:val="24"/>
+                <w:szCs w:val="24"/>
+                <w:lang w:val="es-MX" w:eastAsia="es-MX"/>
+              </w:rPr>
+              <w:t> </w:t>
+            </w:r>
+          </w:p>
+        </w:tc>
+        <w:tc>
+          <w:tcPr>
+            <w:tcW w:w="3261" w:type="dxa"/>
+            <w:hideMark/>
+          </w:tcPr>
+          <w:p>
+            <w:pPr>
+              <w:spacing w:before="0" w:after="0" w:line="240" w:lineRule="auto"/>
+              <w:ind w:firstLine="0"/>
+              <w:jc w:val="both"/>
+              <w:textAlignment w:val="baseline"/>
+              <w:rPr>
+                <w:rFonts w:asciiTheme="minorHAnsi" w:eastAsia="Times New Roman" w:hAnsiTheme="minorHAnsi" w:cstheme="minorHAnsi"/>
+                <w:sz w:val="24"/>
+                <w:szCs w:val="24"/>
+                <w:lang w:val="es-MX" w:eastAsia="es-MX"/>
+              </w:rPr>
+            </w:pPr>
+            <w:r>
+              <w:rPr>
+                <w:rFonts w:asciiTheme="minorHAnsi" w:eastAsia="Times New Roman" w:hAnsiTheme="minorHAnsi" w:cstheme="minorHAnsi"/>
+                <w:sz w:val="24"/>
+                <w:szCs w:val="24"/>
+                <w:lang w:eastAsia="es-MX"/>
+              </w:rPr>
+              <w:t>Locución</w:t>
+            </w:r>
+            <w:r>
+              <w:rPr>
+                <w:rFonts w:asciiTheme="minorHAnsi" w:eastAsia="Times New Roman" w:hAnsiTheme="minorHAnsi" w:cstheme="minorHAnsi"/>
+                <w:sz w:val="24"/>
+                <w:szCs w:val="24"/>
+                <w:lang w:val="es-MX" w:eastAsia="es-MX"/>
+              </w:rPr>
+              <w:t> </w:t>
+            </w:r>
+          </w:p>
+        </w:tc>
+        <w:tc>
+          <w:tcPr>
+            <w:tcW w:w="3969" w:type="dxa"/>
+            <w:hideMark/>
+          </w:tcPr>
+          <w:p>
+            <w:pPr>
+              <w:spacing w:before="0" w:after="0" w:line="240" w:lineRule="auto"/>
+              <w:ind w:firstLine="0"/>
+              <w:jc w:val="both"/>
+              <w:textAlignment w:val="baseline"/>
+              <w:rPr>
+                <w:rFonts w:asciiTheme="minorHAnsi" w:eastAsia="Times New Roman" w:hAnsiTheme="minorHAnsi" w:cstheme="minorHAnsi"/>
+                <w:sz w:val="24"/>
+                <w:szCs w:val="24"/>
+                <w:lang w:val="es-MX" w:eastAsia="es-MX"/>
+              </w:rPr>
+            </w:pPr>
+            <w:r>
+              <w:rPr>
+                <w:rFonts w:asciiTheme="minorHAnsi" w:eastAsia="Times New Roman" w:hAnsiTheme="minorHAnsi" w:cstheme="minorHAnsi"/>
+                <w:sz w:val="24"/>
+                <w:szCs w:val="24"/>
+                <w:lang w:eastAsia="es-MX"/>
+              </w:rPr>
+              <w:t>Centro Industrial del Diseño y la Manufactura - Regional Santander</w:t>
+            </w:r>
+            <w:r>
+              <w:rPr>
+                <w:rFonts w:asciiTheme="minorHAnsi" w:eastAsia="Times New Roman" w:hAnsiTheme="minorHAnsi" w:cstheme="minorHAnsi"/>
+                <w:sz w:val="24"/>
+                <w:szCs w:val="24"/>
+                <w:lang w:val="es-MX" w:eastAsia="es-MX"/>
+              </w:rPr>
+              <w:t> </w:t>
             </w:r>
           </w:p>
         </w:tc>
@@ -5153,9 +5510,17 @@
           <w:p>
             <w:pPr>
               <w:pStyle w:val="TextoTablas"/>
+              <w:rPr>
+                <w:rFonts w:asciiTheme="minorHAnsi" w:hAnsiTheme="minorHAnsi" w:cstheme="minorHAnsi"/>
+                <w:szCs w:val="24"/>
+              </w:rPr>
             </w:pPr>
             <w:r>
-              <w:t>Nombre</w:t>
+              <w:rPr>
+                <w:rFonts w:asciiTheme="minorHAnsi" w:hAnsiTheme="minorHAnsi" w:cstheme="minorHAnsi"/>
+                <w:szCs w:val="24"/>
+              </w:rPr>
+              <w:t>Emilsen Alfonso Bautista</w:t>
             </w:r>
           </w:p>
         </w:tc>
@@ -5167,9 +5532,17 @@
           <w:p>
             <w:pPr>
               <w:pStyle w:val="TextoTablas"/>
+              <w:rPr>
+                <w:rFonts w:asciiTheme="minorHAnsi" w:hAnsiTheme="minorHAnsi" w:cstheme="minorHAnsi"/>
+                <w:szCs w:val="24"/>
+              </w:rPr>
             </w:pPr>
             <w:r>
-              <w:t>Animador y Producción audiovisual</w:t>
+              <w:rPr>
+                <w:rFonts w:asciiTheme="minorHAnsi" w:hAnsiTheme="minorHAnsi" w:cstheme="minorHAnsi"/>
+                <w:szCs w:val="24"/>
+              </w:rPr>
+              <w:t>Actividad Didáctica</w:t>
             </w:r>
           </w:p>
         </w:tc>
@@ -5181,8 +5554,16 @@
           <w:p>
             <w:pPr>
               <w:pStyle w:val="TextoTablas"/>
+              <w:rPr>
+                <w:rFonts w:asciiTheme="minorHAnsi" w:hAnsiTheme="minorHAnsi" w:cstheme="minorHAnsi"/>
+                <w:szCs w:val="24"/>
+              </w:rPr>
             </w:pPr>
             <w:r>
+              <w:rPr>
+                <w:rFonts w:asciiTheme="minorHAnsi" w:hAnsiTheme="minorHAnsi" w:cstheme="minorHAnsi"/>
+                <w:szCs w:val="24"/>
+              </w:rPr>
               <w:t>Centro Industrial del Diseño y la Manufactura - Regional Santander</w:t>
             </w:r>
           </w:p>
@@ -5200,9 +5581,26 @@
           <w:p>
             <w:pPr>
               <w:pStyle w:val="TextoTablas"/>
+              <w:rPr>
+                <w:rFonts w:asciiTheme="minorHAnsi" w:hAnsiTheme="minorHAnsi" w:cstheme="minorHAnsi"/>
+                <w:szCs w:val="24"/>
+              </w:rPr>
             </w:pPr>
-            <w:r>
-              <w:t>Emilsen Alfonso Bautista</w:t>
+            <w:proofErr w:type="spellStart"/>
+            <w:r>
+              <w:rPr>
+                <w:rFonts w:asciiTheme="minorHAnsi" w:hAnsiTheme="minorHAnsi" w:cstheme="minorHAnsi"/>
+                <w:szCs w:val="24"/>
+              </w:rPr>
+              <w:t>Zuleidy</w:t>
+            </w:r>
+            <w:proofErr w:type="spellEnd"/>
+            <w:r>
+              <w:rPr>
+                <w:rFonts w:asciiTheme="minorHAnsi" w:hAnsiTheme="minorHAnsi" w:cstheme="minorHAnsi"/>
+                <w:szCs w:val="24"/>
+              </w:rPr>
+              <w:t xml:space="preserve"> María Ruiz Torres</w:t>
             </w:r>
           </w:p>
         </w:tc>
@@ -5214,9 +5612,17 @@
           <w:p>
             <w:pPr>
               <w:pStyle w:val="TextoTablas"/>
+              <w:rPr>
+                <w:rFonts w:asciiTheme="minorHAnsi" w:hAnsiTheme="minorHAnsi" w:cstheme="minorHAnsi"/>
+                <w:szCs w:val="24"/>
+              </w:rPr>
             </w:pPr>
             <w:r>
-              <w:t>Actividad Didáctica</w:t>
+              <w:rPr>
+                <w:rFonts w:asciiTheme="minorHAnsi" w:hAnsiTheme="minorHAnsi" w:cstheme="minorHAnsi"/>
+                <w:szCs w:val="24"/>
+              </w:rPr>
+              <w:t>Validador de Recursos Educativos Digitales</w:t>
             </w:r>
           </w:p>
         </w:tc>
@@ -5228,8 +5634,16 @@
           <w:p>
             <w:pPr>
               <w:pStyle w:val="TextoTablas"/>
+              <w:rPr>
+                <w:rFonts w:asciiTheme="minorHAnsi" w:hAnsiTheme="minorHAnsi" w:cstheme="minorHAnsi"/>
+                <w:szCs w:val="24"/>
+              </w:rPr>
             </w:pPr>
             <w:r>
+              <w:rPr>
+                <w:rFonts w:asciiTheme="minorHAnsi" w:hAnsiTheme="minorHAnsi" w:cstheme="minorHAnsi"/>
+                <w:szCs w:val="24"/>
+              </w:rPr>
               <w:t>Centro Industrial del Diseño y la Manufactura - Regional Santander</w:t>
             </w:r>
           </w:p>
@@ -5244,15 +5658,27 @@
           <w:p>
             <w:pPr>
               <w:pStyle w:val="TextoTablas"/>
+              <w:rPr>
+                <w:rFonts w:asciiTheme="minorHAnsi" w:hAnsiTheme="minorHAnsi" w:cstheme="minorHAnsi"/>
+                <w:szCs w:val="24"/>
+              </w:rPr>
             </w:pPr>
+            <w:r>
+              <w:rPr>
+                <w:rFonts w:asciiTheme="minorHAnsi" w:hAnsiTheme="minorHAnsi" w:cstheme="minorHAnsi"/>
+                <w:szCs w:val="24"/>
+              </w:rPr>
+              <w:t xml:space="preserve">Luis Gabriel Urueta </w:t>
+            </w:r>
             <w:proofErr w:type="spellStart"/>
             <w:r>
-              <w:t>Zuleidy</w:t>
+              <w:rPr>
+                <w:rFonts w:asciiTheme="minorHAnsi" w:hAnsiTheme="minorHAnsi" w:cstheme="minorHAnsi"/>
+                <w:szCs w:val="24"/>
+              </w:rPr>
+              <w:t>Alvarez</w:t>
             </w:r>
             <w:proofErr w:type="spellEnd"/>
-            <w:r>
-              <w:t xml:space="preserve"> María Ruiz Torres</w:t>
-            </w:r>
           </w:p>
         </w:tc>
         <w:tc>
@@ -5263,8 +5689,16 @@
           <w:p>
             <w:pPr>
               <w:pStyle w:val="TextoTablas"/>
+              <w:rPr>
+                <w:rFonts w:asciiTheme="minorHAnsi" w:hAnsiTheme="minorHAnsi" w:cstheme="minorHAnsi"/>
+                <w:szCs w:val="24"/>
+              </w:rPr>
             </w:pPr>
             <w:r>
+              <w:rPr>
+                <w:rFonts w:asciiTheme="minorHAnsi" w:hAnsiTheme="minorHAnsi" w:cstheme="minorHAnsi"/>
+                <w:szCs w:val="24"/>
+              </w:rPr>
               <w:t>Validador de Recursos Educativos Digitales</w:t>
             </w:r>
           </w:p>
@@ -5277,8 +5711,16 @@
           <w:p>
             <w:pPr>
               <w:pStyle w:val="TextoTablas"/>
+              <w:rPr>
+                <w:rFonts w:asciiTheme="minorHAnsi" w:hAnsiTheme="minorHAnsi" w:cstheme="minorHAnsi"/>
+                <w:szCs w:val="24"/>
+              </w:rPr>
             </w:pPr>
             <w:r>
+              <w:rPr>
+                <w:rFonts w:asciiTheme="minorHAnsi" w:hAnsiTheme="minorHAnsi" w:cstheme="minorHAnsi"/>
+                <w:szCs w:val="24"/>
+              </w:rPr>
               <w:t>Centro Industrial del Diseño y la Manufactura - Regional Santander</w:t>
             </w:r>
           </w:p>
@@ -5296,15 +5738,18 @@
           <w:p>
             <w:pPr>
               <w:pStyle w:val="TextoTablas"/>
+              <w:rPr>
+                <w:rFonts w:asciiTheme="minorHAnsi" w:hAnsiTheme="minorHAnsi" w:cstheme="minorHAnsi"/>
+                <w:szCs w:val="24"/>
+              </w:rPr>
             </w:pPr>
             <w:r>
-              <w:t xml:space="preserve">Luis Gabriel Urueta </w:t>
-            </w:r>
-            <w:proofErr w:type="spellStart"/>
-            <w:r>
-              <w:t>Alvarez</w:t>
-            </w:r>
-            <w:proofErr w:type="spellEnd"/>
+              <w:rPr>
+                <w:rFonts w:asciiTheme="minorHAnsi" w:hAnsiTheme="minorHAnsi" w:cstheme="minorHAnsi"/>
+                <w:szCs w:val="24"/>
+              </w:rPr>
+              <w:t>Daniel Ricardo Mutis Gómez</w:t>
+            </w:r>
           </w:p>
         </w:tc>
         <w:tc>
@@ -5315,9 +5760,59 @@
           <w:p>
             <w:pPr>
               <w:pStyle w:val="TextoTablas"/>
+              <w:rPr>
+                <w:rFonts w:asciiTheme="minorHAnsi" w:hAnsiTheme="minorHAnsi" w:cstheme="minorHAnsi"/>
+                <w:szCs w:val="24"/>
+              </w:rPr>
             </w:pPr>
             <w:r>
-              <w:t>Validador de Recursos Educativos Digitales</w:t>
+              <w:rPr>
+                <w:rFonts w:asciiTheme="minorHAnsi" w:hAnsiTheme="minorHAnsi" w:cstheme="minorHAnsi"/>
+                <w:szCs w:val="24"/>
+              </w:rPr>
+              <w:t xml:space="preserve">Evaluador para </w:t>
+            </w:r>
+            <w:r>
+              <w:rPr>
+                <w:rFonts w:asciiTheme="minorHAnsi" w:hAnsiTheme="minorHAnsi" w:cstheme="minorHAnsi"/>
+                <w:szCs w:val="24"/>
+              </w:rPr>
+              <w:t>C</w:t>
+            </w:r>
+            <w:r>
+              <w:rPr>
+                <w:rFonts w:asciiTheme="minorHAnsi" w:hAnsiTheme="minorHAnsi" w:cstheme="minorHAnsi"/>
+                <w:szCs w:val="24"/>
+              </w:rPr>
+              <w:t xml:space="preserve">ontenidos </w:t>
+            </w:r>
+            <w:r>
+              <w:rPr>
+                <w:rFonts w:asciiTheme="minorHAnsi" w:hAnsiTheme="minorHAnsi" w:cstheme="minorHAnsi"/>
+                <w:szCs w:val="24"/>
+              </w:rPr>
+              <w:t>In</w:t>
+            </w:r>
+            <w:r>
+              <w:rPr>
+                <w:rFonts w:asciiTheme="minorHAnsi" w:hAnsiTheme="minorHAnsi" w:cstheme="minorHAnsi"/>
+                <w:szCs w:val="24"/>
+              </w:rPr>
+              <w:t xml:space="preserve">clusivos y </w:t>
+            </w:r>
+            <w:r>
+              <w:rPr>
+                <w:rFonts w:asciiTheme="minorHAnsi" w:hAnsiTheme="minorHAnsi" w:cstheme="minorHAnsi"/>
+                <w:szCs w:val="24"/>
+              </w:rPr>
+              <w:t>A</w:t>
+            </w:r>
+            <w:r>
+              <w:rPr>
+                <w:rFonts w:asciiTheme="minorHAnsi" w:hAnsiTheme="minorHAnsi" w:cstheme="minorHAnsi"/>
+                <w:szCs w:val="24"/>
+              </w:rPr>
+              <w:t>ccesibles</w:t>
             </w:r>
           </w:p>
         </w:tc>
@@ -5329,52 +5824,16 @@
           <w:p>
             <w:pPr>
               <w:pStyle w:val="TextoTablas"/>
+              <w:rPr>
+                <w:rFonts w:asciiTheme="minorHAnsi" w:hAnsiTheme="minorHAnsi" w:cstheme="minorHAnsi"/>
+                <w:szCs w:val="24"/>
+              </w:rPr>
             </w:pPr>
             <w:r>
-              <w:t>Centro Industrial del Diseño y la Manufactura - Regional Santander</w:t>
-            </w:r>
-          </w:p>
-        </w:tc>
-      </w:tr>
-      <w:tr>
-        <w:tc>
-          <w:tcPr>
-            <w:tcW w:w="2830" w:type="dxa"/>
-            <w:hideMark/>
-          </w:tcPr>
-          <w:p>
-            <w:pPr>
-              <w:pStyle w:val="TextoTablas"/>
-            </w:pPr>
-            <w:r>
-              <w:t>Daniel Ricardo Mutis Gómez</w:t>
-            </w:r>
-          </w:p>
-        </w:tc>
-        <w:tc>
-          <w:tcPr>
-            <w:tcW w:w="3261" w:type="dxa"/>
-            <w:hideMark/>
-          </w:tcPr>
-          <w:p>
-            <w:pPr>
-              <w:pStyle w:val="TextoTablas"/>
-            </w:pPr>
-            <w:r>
-              <w:t>Evaluador para contenidos inclusivos y accesibles</w:t>
-            </w:r>
-          </w:p>
-        </w:tc>
-        <w:tc>
-          <w:tcPr>
-            <w:tcW w:w="3969" w:type="dxa"/>
-            <w:hideMark/>
-          </w:tcPr>
-          <w:p>
-            <w:pPr>
-              <w:pStyle w:val="TextoTablas"/>
-            </w:pPr>
-            <w:r>
+              <w:rPr>
+                <w:rFonts w:asciiTheme="minorHAnsi" w:hAnsiTheme="minorHAnsi" w:cstheme="minorHAnsi"/>
+                <w:szCs w:val="24"/>
+              </w:rPr>
               <w:t>Centro Industrial del Diseño y la Manufactura - Regional Santander</w:t>
             </w:r>
           </w:p>
@@ -5391,8 +5850,8 @@
       </w:pPr>
     </w:p>
     <w:sectPr>
-      <w:headerReference w:type="default" r:id="rId21"/>
-      <w:footerReference w:type="default" r:id="rId22"/>
+      <w:headerReference w:type="default" r:id="rId20"/>
+      <w:footerReference w:type="default" r:id="rId21"/>
       <w:pgSz w:w="12240" w:h="15840"/>
       <w:pgMar w:top="1701" w:right="1134" w:bottom="1134" w:left="1134" w:header="709" w:footer="737" w:gutter="0"/>
       <w:pgNumType w:start="1"/>
@@ -5441,9 +5900,20 @@
     <w:sdtContent>
       <w:p>
         <w:pPr>
-          <w:pStyle w:val="Footer"/>
-          <w:jc w:val="right"/>
+          <w:spacing w:before="0"/>
+          <w:jc w:val="center"/>
+          <w:rPr>
+            <w:b/>
+            <w:bCs/>
+          </w:rPr>
         </w:pPr>
+        <w:r>
+          <w:rPr>
+            <w:b/>
+            <w:bCs/>
+          </w:rPr>
+          <w:t>Grupo de Ejecución de la Formación Virtual</w:t>
+        </w:r>
       </w:p>
     </w:sdtContent>
   </w:sdt>
@@ -13646,6 +14116,50 @@
       <w:spacing w:val="0"/>
     </w:rPr>
   </w:style>
+  <w:style w:type="character" w:styleId="FollowedHyperlink">
+    <w:name w:val="FollowedHyperlink"/>
+    <w:basedOn w:val="DefaultParagraphFont"/>
+    <w:uiPriority w:val="99"/>
+    <w:semiHidden/>
+    <w:unhideWhenUsed/>
+    <w:rsid w:val="00E17285"/>
+    <w:rPr>
+      <w:color w:val="954F72" w:themeColor="followedHyperlink"/>
+      <w:u w:val="single"/>
+    </w:rPr>
+  </w:style>
+  <w:style w:type="paragraph" w:customStyle="1" w:styleId="paragraph">
+    <w:name w:val="paragraph"/>
+    <w:basedOn w:val="Normal"/>
+    <w:rsid w:val="006C347B"/>
+    <w:pPr>
+      <w:spacing w:before="100" w:beforeAutospacing="1" w:after="100" w:afterAutospacing="1" w:line="240" w:lineRule="auto"/>
+      <w:ind w:firstLine="0"/>
+    </w:pPr>
+    <w:rPr>
+      <w:rFonts w:ascii="Times New Roman" w:eastAsia="Times New Roman" w:hAnsi="Times New Roman" w:cs="Times New Roman"/>
+      <w:kern w:val="0"/>
+      <w:sz w:val="24"/>
+      <w:szCs w:val="24"/>
+      <w:lang w:val="es-MX" w:eastAsia="es-MX"/>
+      <w14:ligatures w14:val="none"/>
+    </w:rPr>
+  </w:style>
+  <w:style w:type="character" w:customStyle="1" w:styleId="normaltextrun">
+    <w:name w:val="normaltextrun"/>
+    <w:basedOn w:val="DefaultParagraphFont"/>
+    <w:rsid w:val="006C347B"/>
+  </w:style>
+  <w:style w:type="character" w:customStyle="1" w:styleId="eop">
+    <w:name w:val="eop"/>
+    <w:basedOn w:val="DefaultParagraphFont"/>
+    <w:rsid w:val="006C347B"/>
+  </w:style>
+  <w:style w:type="character" w:customStyle="1" w:styleId="tabchar">
+    <w:name w:val="tabchar"/>
+    <w:basedOn w:val="DefaultParagraphFont"/>
+    <w:rsid w:val="006C347B"/>
+  </w:style>
 </w:styles>
 </file>
 
@@ -14206,13 +14720,13 @@
 </file>
 
 <file path=customXml/itemProps2.xml><?xml version="1.0" encoding="utf-8"?>
-<ds:datastoreItem xmlns:ds="http://schemas.openxmlformats.org/officeDocument/2006/customXml" ds:itemID="{FDF97197-F3F6-4944-9FE8-2E434CEF6F72}"/>
+<ds:datastoreItem xmlns:ds="http://schemas.openxmlformats.org/officeDocument/2006/customXml" ds:itemID="{D5B847F8-3782-457A-9BD4-AA80E671859A}"/>
 </file>
 
 <file path=customXml/itemProps3.xml><?xml version="1.0" encoding="utf-8"?>
-<ds:datastoreItem xmlns:ds="http://schemas.openxmlformats.org/officeDocument/2006/customXml" ds:itemID="{4D657BDB-F73A-42D3-9D7D-F20EDC8FB126}"/>
+<ds:datastoreItem xmlns:ds="http://schemas.openxmlformats.org/officeDocument/2006/customXml" ds:itemID="{8B49C954-5B10-43E6-8A88-D7806DA0FB58}"/>
 </file>
 
 <file path=customXml/itemProps4.xml><?xml version="1.0" encoding="utf-8"?>
-<ds:datastoreItem xmlns:ds="http://schemas.openxmlformats.org/officeDocument/2006/customXml" ds:itemID="{7D3369DC-B347-4F02-A306-023B4157C6BE}"/>
+<ds:datastoreItem xmlns:ds="http://schemas.openxmlformats.org/officeDocument/2006/customXml" ds:itemID="{F0552AE3-29DB-4299-902B-0A8AC1BB2610}"/>
 </file>
</xml_diff>

<commit_message>
se ajustan créditos y se vincula pdf nuevamente
</commit_message>
<xml_diff>
--- a/fuentes/228183_CF07_DU.docx
+++ b/fuentes/228183_CF07_DU.docx
@@ -4737,13 +4737,13 @@
               <w:pStyle w:val="TextoTablas"/>
               <w:rPr>
                 <w:rFonts w:asciiTheme="minorHAnsi" w:hAnsiTheme="minorHAnsi" w:cstheme="minorHAnsi"/>
-                <w:szCs w:val="24"/>
+                <w:sz w:val="22"/>
               </w:rPr>
             </w:pPr>
             <w:r>
               <w:rPr>
                 <w:rFonts w:asciiTheme="minorHAnsi" w:hAnsiTheme="minorHAnsi" w:cstheme="minorHAnsi"/>
-                <w:szCs w:val="24"/>
+                <w:sz w:val="22"/>
               </w:rPr>
               <w:t>Claudia Patricia Aristizábal</w:t>
             </w:r>
@@ -4758,13 +4758,13 @@
               <w:pStyle w:val="TextoTablas"/>
               <w:rPr>
                 <w:rFonts w:asciiTheme="minorHAnsi" w:hAnsiTheme="minorHAnsi" w:cstheme="minorHAnsi"/>
-                <w:szCs w:val="24"/>
+                <w:sz w:val="22"/>
               </w:rPr>
             </w:pPr>
             <w:r>
               <w:rPr>
                 <w:rFonts w:asciiTheme="minorHAnsi" w:hAnsiTheme="minorHAnsi" w:cstheme="minorHAnsi"/>
-                <w:szCs w:val="24"/>
+                <w:sz w:val="22"/>
               </w:rPr>
               <w:t>Líder del Ecosistema</w:t>
             </w:r>
@@ -4779,13 +4779,13 @@
               <w:pStyle w:val="TextoTablas"/>
               <w:rPr>
                 <w:rFonts w:asciiTheme="minorHAnsi" w:hAnsiTheme="minorHAnsi" w:cstheme="minorHAnsi"/>
-                <w:szCs w:val="24"/>
+                <w:sz w:val="22"/>
               </w:rPr>
             </w:pPr>
             <w:r>
               <w:rPr>
                 <w:rFonts w:asciiTheme="minorHAnsi" w:hAnsiTheme="minorHAnsi" w:cstheme="minorHAnsi"/>
-                <w:szCs w:val="24"/>
+                <w:sz w:val="22"/>
               </w:rPr>
               <w:t>Dirección General</w:t>
             </w:r>
@@ -4802,13 +4802,13 @@
               <w:pStyle w:val="TextoTablas"/>
               <w:rPr>
                 <w:rFonts w:asciiTheme="minorHAnsi" w:hAnsiTheme="minorHAnsi" w:cstheme="minorHAnsi"/>
-                <w:szCs w:val="24"/>
+                <w:sz w:val="22"/>
               </w:rPr>
             </w:pPr>
             <w:r>
               <w:rPr>
                 <w:rFonts w:asciiTheme="minorHAnsi" w:hAnsiTheme="minorHAnsi" w:cstheme="minorHAnsi"/>
-                <w:szCs w:val="24"/>
+                <w:sz w:val="22"/>
               </w:rPr>
               <w:t>Rafael Neftalí Lizcano Reyes</w:t>
             </w:r>
@@ -4823,13 +4823,13 @@
               <w:pStyle w:val="TextoTablas"/>
               <w:rPr>
                 <w:rFonts w:asciiTheme="minorHAnsi" w:hAnsiTheme="minorHAnsi" w:cstheme="minorHAnsi"/>
-                <w:szCs w:val="24"/>
+                <w:sz w:val="22"/>
               </w:rPr>
             </w:pPr>
             <w:r>
               <w:rPr>
                 <w:rFonts w:asciiTheme="minorHAnsi" w:hAnsiTheme="minorHAnsi" w:cstheme="minorHAnsi"/>
-                <w:szCs w:val="24"/>
+                <w:sz w:val="22"/>
               </w:rPr>
               <w:t>Responsable de Línea de Producción</w:t>
             </w:r>
@@ -4844,13 +4844,13 @@
               <w:pStyle w:val="TextoTablas"/>
               <w:rPr>
                 <w:rFonts w:asciiTheme="minorHAnsi" w:hAnsiTheme="minorHAnsi" w:cstheme="minorHAnsi"/>
-                <w:szCs w:val="24"/>
+                <w:sz w:val="22"/>
               </w:rPr>
             </w:pPr>
             <w:r>
               <w:rPr>
                 <w:rFonts w:asciiTheme="minorHAnsi" w:hAnsiTheme="minorHAnsi" w:cstheme="minorHAnsi"/>
-                <w:szCs w:val="24"/>
+                <w:sz w:val="22"/>
               </w:rPr>
               <w:t>Centro Industrial del Diseño y la Manufactura - Regional Santander</w:t>
             </w:r>
@@ -4871,20 +4871,20 @@
               <w:pStyle w:val="TextoTablas"/>
               <w:rPr>
                 <w:rFonts w:asciiTheme="minorHAnsi" w:hAnsiTheme="minorHAnsi" w:cstheme="minorHAnsi"/>
-                <w:szCs w:val="24"/>
+                <w:sz w:val="22"/>
               </w:rPr>
             </w:pPr>
             <w:r>
               <w:rPr>
                 <w:rFonts w:asciiTheme="minorHAnsi" w:hAnsiTheme="minorHAnsi" w:cstheme="minorHAnsi"/>
-                <w:szCs w:val="24"/>
+                <w:sz w:val="22"/>
               </w:rPr>
               <w:t>J</w:t>
             </w:r>
             <w:r>
               <w:rPr>
                 <w:rFonts w:asciiTheme="minorHAnsi" w:hAnsiTheme="minorHAnsi" w:cstheme="minorHAnsi"/>
-                <w:szCs w:val="24"/>
+                <w:sz w:val="22"/>
               </w:rPr>
               <w:t>orge Eliécer Loaiza Muñoz</w:t>
             </w:r>
@@ -4900,15 +4900,15 @@
               <w:pStyle w:val="TextoTablas"/>
               <w:rPr>
                 <w:rFonts w:asciiTheme="minorHAnsi" w:hAnsiTheme="minorHAnsi" w:cstheme="minorHAnsi"/>
-                <w:szCs w:val="24"/>
+                <w:sz w:val="22"/>
               </w:rPr>
             </w:pPr>
             <w:r>
               <w:rPr>
                 <w:rFonts w:asciiTheme="minorHAnsi" w:hAnsiTheme="minorHAnsi" w:cstheme="minorHAnsi"/>
-                <w:szCs w:val="24"/>
-              </w:rPr>
-              <w:t>Instructor</w:t>
+                <w:sz w:val="22"/>
+              </w:rPr>
+              <w:t>Experto Temático</w:t>
             </w:r>
           </w:p>
         </w:tc>
@@ -4922,13 +4922,13 @@
               <w:pStyle w:val="TextoTablas"/>
               <w:rPr>
                 <w:rFonts w:asciiTheme="minorHAnsi" w:hAnsiTheme="minorHAnsi" w:cstheme="minorHAnsi"/>
-                <w:szCs w:val="24"/>
+                <w:sz w:val="22"/>
               </w:rPr>
             </w:pPr>
             <w:r>
               <w:rPr>
                 <w:rFonts w:asciiTheme="minorHAnsi" w:hAnsiTheme="minorHAnsi" w:cstheme="minorHAnsi"/>
-                <w:szCs w:val="24"/>
+                <w:sz w:val="22"/>
               </w:rPr>
               <w:t>Centro de Servicios y Gestión Empresarial - Regional Antioquia</w:t>
             </w:r>
@@ -4946,13 +4946,13 @@
               <w:pStyle w:val="TextoTablas"/>
               <w:rPr>
                 <w:rFonts w:asciiTheme="minorHAnsi" w:hAnsiTheme="minorHAnsi" w:cstheme="minorHAnsi"/>
-                <w:szCs w:val="24"/>
+                <w:sz w:val="22"/>
               </w:rPr>
             </w:pPr>
             <w:r>
               <w:rPr>
                 <w:rFonts w:asciiTheme="minorHAnsi" w:hAnsiTheme="minorHAnsi" w:cstheme="minorHAnsi"/>
-                <w:szCs w:val="24"/>
+                <w:sz w:val="22"/>
               </w:rPr>
               <w:t>Carlos Mauricio Tovar Artunduaga</w:t>
             </w:r>
@@ -4968,15 +4968,15 @@
               <w:pStyle w:val="TextoTablas"/>
               <w:rPr>
                 <w:rFonts w:asciiTheme="minorHAnsi" w:hAnsiTheme="minorHAnsi" w:cstheme="minorHAnsi"/>
-                <w:szCs w:val="24"/>
+                <w:sz w:val="22"/>
               </w:rPr>
             </w:pPr>
             <w:r>
               <w:rPr>
                 <w:rFonts w:asciiTheme="minorHAnsi" w:hAnsiTheme="minorHAnsi" w:cstheme="minorHAnsi"/>
-                <w:szCs w:val="24"/>
-              </w:rPr>
-              <w:t>Instructor</w:t>
+                <w:sz w:val="22"/>
+              </w:rPr>
+              <w:t>Experto Temático</w:t>
             </w:r>
           </w:p>
         </w:tc>
@@ -4990,13 +4990,13 @@
               <w:pStyle w:val="TextoTablas"/>
               <w:rPr>
                 <w:rFonts w:asciiTheme="minorHAnsi" w:hAnsiTheme="minorHAnsi" w:cstheme="minorHAnsi"/>
-                <w:szCs w:val="24"/>
+                <w:sz w:val="22"/>
               </w:rPr>
             </w:pPr>
             <w:r>
               <w:rPr>
                 <w:rFonts w:asciiTheme="minorHAnsi" w:hAnsiTheme="minorHAnsi" w:cstheme="minorHAnsi"/>
-                <w:szCs w:val="24"/>
+                <w:sz w:val="22"/>
               </w:rPr>
               <w:t>Centro de Servicios y Gestión Empresarial - Regional Antioquia</w:t>
             </w:r>
@@ -5015,14 +5015,12 @@
             <w:pPr>
               <w:pStyle w:val="TextoTablas"/>
               <w:rPr>
-                <w:rFonts w:asciiTheme="minorHAnsi" w:hAnsiTheme="minorHAnsi" w:cstheme="minorHAnsi"/>
-                <w:szCs w:val="24"/>
+                <w:sz w:val="22"/>
               </w:rPr>
             </w:pPr>
             <w:r>
               <w:rPr>
-                <w:rFonts w:asciiTheme="minorHAnsi" w:hAnsiTheme="minorHAnsi" w:cstheme="minorHAnsi"/>
-                <w:szCs w:val="24"/>
+                <w:sz w:val="22"/>
               </w:rPr>
               <w:t>Fabián Leonardo Correa Díaz</w:t>
             </w:r>
@@ -5036,28 +5034,24 @@
             <w:pPr>
               <w:pStyle w:val="TextoTablas"/>
               <w:rPr>
-                <w:rFonts w:asciiTheme="minorHAnsi" w:hAnsiTheme="minorHAnsi" w:cstheme="minorHAnsi"/>
-                <w:szCs w:val="24"/>
+                <w:sz w:val="22"/>
               </w:rPr>
             </w:pPr>
             <w:r>
               <w:rPr>
-                <w:rFonts w:asciiTheme="minorHAnsi" w:hAnsiTheme="minorHAnsi" w:cstheme="minorHAnsi"/>
-                <w:szCs w:val="24"/>
+                <w:sz w:val="22"/>
               </w:rPr>
               <w:t xml:space="preserve">Diseñador </w:t>
             </w:r>
             <w:r>
               <w:rPr>
-                <w:rFonts w:asciiTheme="minorHAnsi" w:hAnsiTheme="minorHAnsi" w:cstheme="minorHAnsi"/>
-                <w:szCs w:val="24"/>
+                <w:sz w:val="22"/>
               </w:rPr>
               <w:t>I</w:t>
             </w:r>
             <w:r>
               <w:rPr>
-                <w:rFonts w:asciiTheme="minorHAnsi" w:hAnsiTheme="minorHAnsi" w:cstheme="minorHAnsi"/>
-                <w:szCs w:val="24"/>
+                <w:sz w:val="22"/>
               </w:rPr>
               <w:t>nstruccional</w:t>
             </w:r>
@@ -5071,14 +5065,12 @@
             <w:pPr>
               <w:pStyle w:val="TextoTablas"/>
               <w:rPr>
-                <w:rFonts w:asciiTheme="minorHAnsi" w:hAnsiTheme="minorHAnsi" w:cstheme="minorHAnsi"/>
-                <w:szCs w:val="24"/>
+                <w:sz w:val="22"/>
               </w:rPr>
             </w:pPr>
             <w:r>
               <w:rPr>
-                <w:rFonts w:asciiTheme="minorHAnsi" w:hAnsiTheme="minorHAnsi" w:cstheme="minorHAnsi"/>
-                <w:szCs w:val="24"/>
+                <w:sz w:val="22"/>
               </w:rPr>
               <w:t>Centro Industrial del Diseño y la Manufactura - Regional Santander</w:t>
             </w:r>
@@ -5089,20 +5081,17 @@
         <w:tc>
           <w:tcPr>
             <w:tcW w:w="2830" w:type="dxa"/>
-            <w:hideMark/>
           </w:tcPr>
           <w:p>
             <w:pPr>
               <w:pStyle w:val="TextoTablas"/>
               <w:rPr>
-                <w:rFonts w:asciiTheme="minorHAnsi" w:hAnsiTheme="minorHAnsi" w:cstheme="minorHAnsi"/>
-                <w:szCs w:val="24"/>
+                <w:sz w:val="22"/>
               </w:rPr>
             </w:pPr>
             <w:r>
               <w:rPr>
-                <w:rFonts w:asciiTheme="minorHAnsi" w:hAnsiTheme="minorHAnsi" w:cstheme="minorHAnsi"/>
-                <w:szCs w:val="24"/>
+                <w:sz w:val="22"/>
               </w:rPr>
               <w:t>Blanca Flor Tinoco Torres</w:t>
             </w:r>
@@ -5111,20 +5100,17 @@
         <w:tc>
           <w:tcPr>
             <w:tcW w:w="3261" w:type="dxa"/>
-            <w:hideMark/>
           </w:tcPr>
           <w:p>
             <w:pPr>
               <w:pStyle w:val="TextoTablas"/>
               <w:rPr>
-                <w:rFonts w:asciiTheme="minorHAnsi" w:hAnsiTheme="minorHAnsi" w:cstheme="minorHAnsi"/>
-                <w:szCs w:val="24"/>
+                <w:sz w:val="22"/>
               </w:rPr>
             </w:pPr>
             <w:r>
               <w:rPr>
-                <w:rFonts w:asciiTheme="minorHAnsi" w:hAnsiTheme="minorHAnsi" w:cstheme="minorHAnsi"/>
-                <w:szCs w:val="24"/>
+                <w:sz w:val="22"/>
               </w:rPr>
               <w:t>Diseñador de Contenidos Digitales</w:t>
             </w:r>
@@ -5133,20 +5119,17 @@
         <w:tc>
           <w:tcPr>
             <w:tcW w:w="3969" w:type="dxa"/>
-            <w:hideMark/>
           </w:tcPr>
           <w:p>
             <w:pPr>
               <w:pStyle w:val="TextoTablas"/>
               <w:rPr>
-                <w:rFonts w:asciiTheme="minorHAnsi" w:hAnsiTheme="minorHAnsi" w:cstheme="minorHAnsi"/>
-                <w:szCs w:val="24"/>
+                <w:sz w:val="22"/>
               </w:rPr>
             </w:pPr>
             <w:r>
               <w:rPr>
-                <w:rFonts w:asciiTheme="minorHAnsi" w:hAnsiTheme="minorHAnsi" w:cstheme="minorHAnsi"/>
-                <w:szCs w:val="24"/>
+                <w:sz w:val="22"/>
               </w:rPr>
               <w:t>Centro Industrial del Diseño y la Manufactura - Regional Santander</w:t>
             </w:r>
@@ -5160,50 +5143,43 @@
         <w:tc>
           <w:tcPr>
             <w:tcW w:w="2830" w:type="dxa"/>
-            <w:hideMark/>
           </w:tcPr>
           <w:p>
             <w:pPr>
               <w:pStyle w:val="TextoTablas"/>
               <w:rPr>
-                <w:rFonts w:asciiTheme="minorHAnsi" w:hAnsiTheme="minorHAnsi" w:cstheme="minorHAnsi"/>
-                <w:szCs w:val="24"/>
+                <w:sz w:val="22"/>
               </w:rPr>
             </w:pPr>
             <w:r>
               <w:rPr>
-                <w:rFonts w:asciiTheme="minorHAnsi" w:hAnsiTheme="minorHAnsi" w:cstheme="minorHAnsi"/>
-                <w:szCs w:val="24"/>
-              </w:rPr>
-              <w:t>Francisco José Lizcano Reyes</w:t>
+                <w:sz w:val="22"/>
+              </w:rPr>
+              <w:t>Francisco José Lizcano</w:t>
             </w:r>
           </w:p>
         </w:tc>
         <w:tc>
           <w:tcPr>
             <w:tcW w:w="3261" w:type="dxa"/>
-            <w:hideMark/>
           </w:tcPr>
           <w:p>
             <w:pPr>
               <w:pStyle w:val="TextoTablas"/>
               <w:rPr>
-                <w:rFonts w:asciiTheme="minorHAnsi" w:hAnsiTheme="minorHAnsi" w:cstheme="minorHAnsi"/>
-                <w:szCs w:val="24"/>
+                <w:sz w:val="22"/>
               </w:rPr>
             </w:pPr>
             <w:r>
               <w:rPr>
-                <w:rFonts w:asciiTheme="minorHAnsi" w:hAnsiTheme="minorHAnsi" w:cstheme="minorHAnsi"/>
-                <w:szCs w:val="24"/>
+                <w:sz w:val="22"/>
               </w:rPr>
               <w:t xml:space="preserve">Desarrollador </w:t>
             </w:r>
             <w:proofErr w:type="spellStart"/>
             <w:r>
               <w:rPr>
-                <w:rFonts w:asciiTheme="minorHAnsi" w:hAnsiTheme="minorHAnsi" w:cstheme="minorHAnsi"/>
-                <w:szCs w:val="24"/>
+                <w:sz w:val="22"/>
               </w:rPr>
               <w:t>Fullstack</w:t>
             </w:r>
@@ -5213,20 +5189,17 @@
         <w:tc>
           <w:tcPr>
             <w:tcW w:w="3969" w:type="dxa"/>
-            <w:hideMark/>
           </w:tcPr>
           <w:p>
             <w:pPr>
               <w:pStyle w:val="TextoTablas"/>
               <w:rPr>
-                <w:rFonts w:asciiTheme="minorHAnsi" w:hAnsiTheme="minorHAnsi" w:cstheme="minorHAnsi"/>
-                <w:szCs w:val="24"/>
+                <w:sz w:val="22"/>
               </w:rPr>
             </w:pPr>
             <w:r>
               <w:rPr>
-                <w:rFonts w:asciiTheme="minorHAnsi" w:hAnsiTheme="minorHAnsi" w:cstheme="minorHAnsi"/>
-                <w:szCs w:val="24"/>
+                <w:sz w:val="22"/>
               </w:rPr>
               <w:t>Centro Industrial del Diseño y la Manufactura - Regional Santander</w:t>
             </w:r>
@@ -5240,140 +5213,57 @@
         <w:tc>
           <w:tcPr>
             <w:tcW w:w="2830" w:type="dxa"/>
-            <w:hideMark/>
           </w:tcPr>
           <w:p>
             <w:pPr>
-              <w:spacing w:before="0" w:after="0" w:line="240" w:lineRule="auto"/>
-              <w:ind w:firstLine="0"/>
-              <w:jc w:val="both"/>
-              <w:textAlignment w:val="baseline"/>
-              <w:rPr>
-                <w:rFonts w:asciiTheme="minorHAnsi" w:eastAsia="Times New Roman" w:hAnsiTheme="minorHAnsi" w:cstheme="minorHAnsi"/>
-                <w:color w:val="000000" w:themeColor="text1"/>
-                <w:sz w:val="24"/>
-                <w:szCs w:val="24"/>
-                <w:lang w:val="es-MX" w:eastAsia="es-MX"/>
+              <w:pStyle w:val="TextoTablas"/>
+              <w:rPr>
+                <w:sz w:val="22"/>
               </w:rPr>
             </w:pPr>
             <w:r>
               <w:rPr>
-                <w:rFonts w:asciiTheme="minorHAnsi" w:eastAsia="Times New Roman" w:hAnsiTheme="minorHAnsi" w:cstheme="minorHAnsi"/>
-                <w:color w:val="000000" w:themeColor="text1"/>
-                <w:sz w:val="24"/>
-                <w:szCs w:val="24"/>
-                <w:lang w:eastAsia="es-MX"/>
-              </w:rPr>
-              <w:t xml:space="preserve">Carmen Alicia </w:t>
-            </w:r>
-            <w:proofErr w:type="spellStart"/>
-            <w:r>
-              <w:rPr>
-                <w:rFonts w:asciiTheme="minorHAnsi" w:eastAsia="Times New Roman" w:hAnsiTheme="minorHAnsi" w:cstheme="minorHAnsi"/>
-                <w:color w:val="000000" w:themeColor="text1"/>
-                <w:sz w:val="24"/>
-                <w:szCs w:val="24"/>
-                <w:lang w:eastAsia="es-MX"/>
-              </w:rPr>
-              <w:t>Martinez</w:t>
-            </w:r>
-            <w:proofErr w:type="spellEnd"/>
-            <w:r>
-              <w:rPr>
-                <w:rFonts w:asciiTheme="minorHAnsi" w:eastAsia="Times New Roman" w:hAnsiTheme="minorHAnsi" w:cstheme="minorHAnsi"/>
-                <w:color w:val="000000" w:themeColor="text1"/>
-                <w:sz w:val="24"/>
-                <w:szCs w:val="24"/>
-                <w:lang w:eastAsia="es-MX"/>
-              </w:rPr>
-              <w:t xml:space="preserve"> Torres</w:t>
-            </w:r>
-            <w:r>
-              <w:rPr>
-                <w:rFonts w:asciiTheme="minorHAnsi" w:eastAsia="Times New Roman" w:hAnsiTheme="minorHAnsi" w:cstheme="minorHAnsi"/>
-                <w:color w:val="000000" w:themeColor="text1"/>
-                <w:sz w:val="24"/>
-                <w:szCs w:val="24"/>
-                <w:lang w:val="es-MX" w:eastAsia="es-MX"/>
-              </w:rPr>
-              <w:t> </w:t>
+                <w:sz w:val="22"/>
+              </w:rPr>
+              <w:t>Emilsen Alfonso Bautista</w:t>
             </w:r>
           </w:p>
         </w:tc>
         <w:tc>
           <w:tcPr>
             <w:tcW w:w="3261" w:type="dxa"/>
-            <w:hideMark/>
           </w:tcPr>
           <w:p>
             <w:pPr>
-              <w:spacing w:before="0" w:after="0" w:line="240" w:lineRule="auto"/>
-              <w:ind w:firstLine="0"/>
-              <w:jc w:val="both"/>
-              <w:textAlignment w:val="baseline"/>
-              <w:rPr>
-                <w:rFonts w:asciiTheme="minorHAnsi" w:eastAsia="Times New Roman" w:hAnsiTheme="minorHAnsi" w:cstheme="minorHAnsi"/>
-                <w:sz w:val="24"/>
-                <w:szCs w:val="24"/>
-                <w:lang w:val="es-MX" w:eastAsia="es-MX"/>
+              <w:pStyle w:val="TextoTablas"/>
+              <w:rPr>
+                <w:sz w:val="22"/>
               </w:rPr>
             </w:pPr>
             <w:r>
               <w:rPr>
-                <w:rFonts w:asciiTheme="minorHAnsi" w:eastAsia="Times New Roman" w:hAnsiTheme="minorHAnsi" w:cstheme="minorHAnsi"/>
-                <w:sz w:val="24"/>
-                <w:szCs w:val="24"/>
-                <w:lang w:eastAsia="es-MX"/>
-              </w:rPr>
-              <w:t>Animador y Productor Multimedia</w:t>
-            </w:r>
-            <w:r>
-              <w:rPr>
-                <w:rFonts w:asciiTheme="minorHAnsi" w:eastAsia="Times New Roman" w:hAnsiTheme="minorHAnsi" w:cstheme="minorHAnsi"/>
-                <w:sz w:val="24"/>
-                <w:szCs w:val="24"/>
-                <w:lang w:val="es-MX" w:eastAsia="es-MX"/>
-              </w:rPr>
-              <w:tab/>
-              <w:t> </w:t>
+                <w:sz w:val="22"/>
+              </w:rPr>
+              <w:t>Actividad Didáctica</w:t>
             </w:r>
           </w:p>
         </w:tc>
         <w:tc>
           <w:tcPr>
             <w:tcW w:w="3969" w:type="dxa"/>
-            <w:hideMark/>
           </w:tcPr>
           <w:p>
             <w:pPr>
-              <w:spacing w:before="0" w:after="0" w:line="240" w:lineRule="auto"/>
-              <w:ind w:firstLine="0"/>
-              <w:jc w:val="both"/>
-              <w:textAlignment w:val="baseline"/>
-              <w:rPr>
-                <w:rFonts w:asciiTheme="minorHAnsi" w:eastAsia="Times New Roman" w:hAnsiTheme="minorHAnsi" w:cstheme="minorHAnsi"/>
-                <w:sz w:val="24"/>
-                <w:szCs w:val="24"/>
-                <w:lang w:val="es-MX" w:eastAsia="es-MX"/>
+              <w:pStyle w:val="TextoTablas"/>
+              <w:rPr>
+                <w:sz w:val="22"/>
               </w:rPr>
             </w:pPr>
             <w:r>
               <w:rPr>
-                <w:rFonts w:asciiTheme="minorHAnsi" w:eastAsia="Times New Roman" w:hAnsiTheme="minorHAnsi" w:cstheme="minorHAnsi"/>
-                <w:sz w:val="24"/>
-                <w:szCs w:val="24"/>
-                <w:lang w:eastAsia="es-MX"/>
+                <w:sz w:val="22"/>
               </w:rPr>
               <w:t>Centro Industrial del Diseño y la Manufactura - Regional Santander</w:t>
-            </w:r>
-            <w:r>
-              <w:rPr>
-                <w:rFonts w:asciiTheme="minorHAnsi" w:eastAsia="Times New Roman" w:hAnsiTheme="minorHAnsi" w:cstheme="minorHAnsi"/>
-                <w:sz w:val="24"/>
-                <w:szCs w:val="24"/>
-                <w:lang w:val="es-MX" w:eastAsia="es-MX"/>
-              </w:rPr>
-              <w:t> </w:t>
             </w:r>
           </w:p>
         </w:tc>
@@ -5386,117 +5276,77 @@
         <w:tc>
           <w:tcPr>
             <w:tcW w:w="2830" w:type="dxa"/>
-            <w:hideMark/>
           </w:tcPr>
           <w:p>
             <w:pPr>
-              <w:spacing w:before="0" w:after="0" w:line="240" w:lineRule="auto"/>
-              <w:ind w:firstLine="0"/>
-              <w:jc w:val="both"/>
-              <w:textAlignment w:val="baseline"/>
-              <w:rPr>
-                <w:rFonts w:asciiTheme="minorHAnsi" w:eastAsia="Times New Roman" w:hAnsiTheme="minorHAnsi" w:cstheme="minorHAnsi"/>
-                <w:color w:val="000000" w:themeColor="text1"/>
-                <w:sz w:val="24"/>
-                <w:szCs w:val="24"/>
-                <w:lang w:val="es-MX" w:eastAsia="es-MX"/>
+              <w:pStyle w:val="TextoTablas"/>
+              <w:rPr>
+                <w:sz w:val="22"/>
               </w:rPr>
             </w:pPr>
             <w:r>
               <w:rPr>
-                <w:rFonts w:asciiTheme="minorHAnsi" w:eastAsia="Times New Roman" w:hAnsiTheme="minorHAnsi" w:cstheme="minorHAnsi"/>
-                <w:color w:val="000000" w:themeColor="text1"/>
-                <w:sz w:val="24"/>
-                <w:szCs w:val="24"/>
-                <w:lang w:eastAsia="es-MX"/>
-              </w:rPr>
-              <w:t>Daniela Muñoz Bedoya</w:t>
-            </w:r>
-            <w:r>
-              <w:rPr>
-                <w:rFonts w:asciiTheme="minorHAnsi" w:eastAsia="Times New Roman" w:hAnsiTheme="minorHAnsi" w:cstheme="minorHAnsi"/>
-                <w:color w:val="000000" w:themeColor="text1"/>
-                <w:sz w:val="24"/>
-                <w:szCs w:val="24"/>
-                <w:lang w:val="es-MX" w:eastAsia="es-MX"/>
-              </w:rPr>
-              <w:t> </w:t>
+                <w:sz w:val="22"/>
+              </w:rPr>
+              <w:t xml:space="preserve">Carmen Alicia </w:t>
+            </w:r>
+            <w:proofErr w:type="spellStart"/>
+            <w:r>
+              <w:rPr>
+                <w:sz w:val="22"/>
+              </w:rPr>
+              <w:t>Martinez</w:t>
+            </w:r>
+            <w:proofErr w:type="spellEnd"/>
+            <w:r>
+              <w:rPr>
+                <w:sz w:val="22"/>
+              </w:rPr>
+              <w:t xml:space="preserve"> Torres</w:t>
             </w:r>
           </w:p>
         </w:tc>
         <w:tc>
           <w:tcPr>
             <w:tcW w:w="3261" w:type="dxa"/>
-            <w:hideMark/>
           </w:tcPr>
           <w:p>
             <w:pPr>
-              <w:spacing w:before="0" w:after="0" w:line="240" w:lineRule="auto"/>
-              <w:ind w:firstLine="0"/>
-              <w:jc w:val="both"/>
-              <w:textAlignment w:val="baseline"/>
-              <w:rPr>
-                <w:rFonts w:asciiTheme="minorHAnsi" w:eastAsia="Times New Roman" w:hAnsiTheme="minorHAnsi" w:cstheme="minorHAnsi"/>
-                <w:sz w:val="24"/>
-                <w:szCs w:val="24"/>
-                <w:lang w:val="es-MX" w:eastAsia="es-MX"/>
+              <w:pStyle w:val="TextoTablas"/>
+              <w:rPr>
+                <w:sz w:val="22"/>
               </w:rPr>
             </w:pPr>
             <w:r>
               <w:rPr>
-                <w:rFonts w:asciiTheme="minorHAnsi" w:eastAsia="Times New Roman" w:hAnsiTheme="minorHAnsi" w:cstheme="minorHAnsi"/>
-                <w:sz w:val="24"/>
-                <w:szCs w:val="24"/>
-                <w:lang w:eastAsia="es-MX"/>
-              </w:rPr>
-              <w:t>Locución</w:t>
-            </w:r>
-            <w:r>
-              <w:rPr>
-                <w:rFonts w:asciiTheme="minorHAnsi" w:eastAsia="Times New Roman" w:hAnsiTheme="minorHAnsi" w:cstheme="minorHAnsi"/>
-                <w:sz w:val="24"/>
-                <w:szCs w:val="24"/>
-                <w:lang w:val="es-MX" w:eastAsia="es-MX"/>
-              </w:rPr>
-              <w:t> </w:t>
+                <w:sz w:val="22"/>
+              </w:rPr>
+              <w:t>Animador y Productor Multimedia</w:t>
+            </w:r>
+            <w:r>
+              <w:rPr>
+                <w:sz w:val="22"/>
+              </w:rPr>
+              <w:tab/>
             </w:r>
           </w:p>
         </w:tc>
         <w:tc>
           <w:tcPr>
             <w:tcW w:w="3969" w:type="dxa"/>
-            <w:hideMark/>
           </w:tcPr>
           <w:p>
             <w:pPr>
-              <w:spacing w:before="0" w:after="0" w:line="240" w:lineRule="auto"/>
-              <w:ind w:firstLine="0"/>
-              <w:jc w:val="both"/>
-              <w:textAlignment w:val="baseline"/>
-              <w:rPr>
-                <w:rFonts w:asciiTheme="minorHAnsi" w:eastAsia="Times New Roman" w:hAnsiTheme="minorHAnsi" w:cstheme="minorHAnsi"/>
-                <w:sz w:val="24"/>
-                <w:szCs w:val="24"/>
-                <w:lang w:val="es-MX" w:eastAsia="es-MX"/>
+              <w:pStyle w:val="TextoTablas"/>
+              <w:rPr>
+                <w:sz w:val="22"/>
               </w:rPr>
             </w:pPr>
             <w:r>
               <w:rPr>
-                <w:rFonts w:asciiTheme="minorHAnsi" w:eastAsia="Times New Roman" w:hAnsiTheme="minorHAnsi" w:cstheme="minorHAnsi"/>
-                <w:sz w:val="24"/>
-                <w:szCs w:val="24"/>
-                <w:lang w:eastAsia="es-MX"/>
+                <w:sz w:val="22"/>
               </w:rPr>
               <w:t>Centro Industrial del Diseño y la Manufactura - Regional Santander</w:t>
-            </w:r>
-            <w:r>
-              <w:rPr>
-                <w:rFonts w:asciiTheme="minorHAnsi" w:eastAsia="Times New Roman" w:hAnsiTheme="minorHAnsi" w:cstheme="minorHAnsi"/>
-                <w:sz w:val="24"/>
-                <w:szCs w:val="24"/>
-                <w:lang w:val="es-MX" w:eastAsia="es-MX"/>
-              </w:rPr>
-              <w:t> </w:t>
             </w:r>
           </w:p>
         </w:tc>
@@ -5505,64 +5355,55 @@
         <w:tc>
           <w:tcPr>
             <w:tcW w:w="2830" w:type="dxa"/>
-            <w:hideMark/>
           </w:tcPr>
           <w:p>
             <w:pPr>
               <w:pStyle w:val="TextoTablas"/>
               <w:rPr>
-                <w:rFonts w:asciiTheme="minorHAnsi" w:hAnsiTheme="minorHAnsi" w:cstheme="minorHAnsi"/>
-                <w:szCs w:val="24"/>
+                <w:sz w:val="22"/>
               </w:rPr>
             </w:pPr>
             <w:r>
               <w:rPr>
-                <w:rFonts w:asciiTheme="minorHAnsi" w:hAnsiTheme="minorHAnsi" w:cstheme="minorHAnsi"/>
-                <w:szCs w:val="24"/>
-              </w:rPr>
-              <w:t>Emilsen Alfonso Bautista</w:t>
+                <w:sz w:val="22"/>
+              </w:rPr>
+              <w:t>Daniela Muñoz Bedoya</w:t>
             </w:r>
           </w:p>
         </w:tc>
         <w:tc>
           <w:tcPr>
             <w:tcW w:w="3261" w:type="dxa"/>
-            <w:hideMark/>
           </w:tcPr>
           <w:p>
             <w:pPr>
               <w:pStyle w:val="TextoTablas"/>
               <w:rPr>
-                <w:rFonts w:asciiTheme="minorHAnsi" w:hAnsiTheme="minorHAnsi" w:cstheme="minorHAnsi"/>
-                <w:szCs w:val="24"/>
+                <w:sz w:val="22"/>
               </w:rPr>
             </w:pPr>
             <w:r>
               <w:rPr>
-                <w:rFonts w:asciiTheme="minorHAnsi" w:hAnsiTheme="minorHAnsi" w:cstheme="minorHAnsi"/>
-                <w:szCs w:val="24"/>
-              </w:rPr>
-              <w:t>Actividad Didáctica</w:t>
+                <w:sz w:val="22"/>
+              </w:rPr>
+              <w:t>Locución</w:t>
             </w:r>
           </w:p>
         </w:tc>
         <w:tc>
           <w:tcPr>
             <w:tcW w:w="3969" w:type="dxa"/>
-            <w:hideMark/>
           </w:tcPr>
           <w:p>
             <w:pPr>
               <w:pStyle w:val="TextoTablas"/>
               <w:rPr>
-                <w:rFonts w:asciiTheme="minorHAnsi" w:hAnsiTheme="minorHAnsi" w:cstheme="minorHAnsi"/>
-                <w:szCs w:val="24"/>
+                <w:sz w:val="22"/>
               </w:rPr>
             </w:pPr>
             <w:r>
               <w:rPr>
-                <w:rFonts w:asciiTheme="minorHAnsi" w:hAnsiTheme="minorHAnsi" w:cstheme="minorHAnsi"/>
-                <w:szCs w:val="24"/>
+                <w:sz w:val="22"/>
               </w:rPr>
               <w:t>Centro Industrial del Diseño y la Manufactura - Regional Santander</w:t>
             </w:r>
@@ -5576,29 +5417,25 @@
         <w:tc>
           <w:tcPr>
             <w:tcW w:w="2830" w:type="dxa"/>
-            <w:hideMark/>
           </w:tcPr>
           <w:p>
             <w:pPr>
               <w:pStyle w:val="TextoTablas"/>
               <w:rPr>
-                <w:rFonts w:asciiTheme="minorHAnsi" w:hAnsiTheme="minorHAnsi" w:cstheme="minorHAnsi"/>
-                <w:szCs w:val="24"/>
+                <w:sz w:val="22"/>
               </w:rPr>
             </w:pPr>
             <w:proofErr w:type="spellStart"/>
             <w:r>
               <w:rPr>
-                <w:rFonts w:asciiTheme="minorHAnsi" w:hAnsiTheme="minorHAnsi" w:cstheme="minorHAnsi"/>
-                <w:szCs w:val="24"/>
+                <w:sz w:val="22"/>
               </w:rPr>
               <w:t>Zuleidy</w:t>
             </w:r>
             <w:proofErr w:type="spellEnd"/>
             <w:r>
               <w:rPr>
-                <w:rFonts w:asciiTheme="minorHAnsi" w:hAnsiTheme="minorHAnsi" w:cstheme="minorHAnsi"/>
-                <w:szCs w:val="24"/>
+                <w:sz w:val="22"/>
               </w:rPr>
               <w:t xml:space="preserve"> María Ruiz Torres</w:t>
             </w:r>
@@ -5607,20 +5444,17 @@
         <w:tc>
           <w:tcPr>
             <w:tcW w:w="3261" w:type="dxa"/>
-            <w:hideMark/>
           </w:tcPr>
           <w:p>
             <w:pPr>
               <w:pStyle w:val="TextoTablas"/>
               <w:rPr>
-                <w:rFonts w:asciiTheme="minorHAnsi" w:hAnsiTheme="minorHAnsi" w:cstheme="minorHAnsi"/>
-                <w:szCs w:val="24"/>
+                <w:sz w:val="22"/>
               </w:rPr>
             </w:pPr>
             <w:r>
               <w:rPr>
-                <w:rFonts w:asciiTheme="minorHAnsi" w:hAnsiTheme="minorHAnsi" w:cstheme="minorHAnsi"/>
-                <w:szCs w:val="24"/>
+                <w:sz w:val="22"/>
               </w:rPr>
               <w:t>Validador de Recursos Educativos Digitales</w:t>
             </w:r>
@@ -5629,20 +5463,17 @@
         <w:tc>
           <w:tcPr>
             <w:tcW w:w="3969" w:type="dxa"/>
-            <w:hideMark/>
           </w:tcPr>
           <w:p>
             <w:pPr>
               <w:pStyle w:val="TextoTablas"/>
               <w:rPr>
-                <w:rFonts w:asciiTheme="minorHAnsi" w:hAnsiTheme="minorHAnsi" w:cstheme="minorHAnsi"/>
-                <w:szCs w:val="24"/>
+                <w:sz w:val="22"/>
               </w:rPr>
             </w:pPr>
             <w:r>
               <w:rPr>
-                <w:rFonts w:asciiTheme="minorHAnsi" w:hAnsiTheme="minorHAnsi" w:cstheme="minorHAnsi"/>
-                <w:szCs w:val="24"/>
+                <w:sz w:val="22"/>
               </w:rPr>
               <w:t>Centro Industrial del Diseño y la Manufactura - Regional Santander</w:t>
             </w:r>
@@ -5653,28 +5484,24 @@
         <w:tc>
           <w:tcPr>
             <w:tcW w:w="2830" w:type="dxa"/>
-            <w:hideMark/>
           </w:tcPr>
           <w:p>
             <w:pPr>
               <w:pStyle w:val="TextoTablas"/>
               <w:rPr>
-                <w:rFonts w:asciiTheme="minorHAnsi" w:hAnsiTheme="minorHAnsi" w:cstheme="minorHAnsi"/>
-                <w:szCs w:val="24"/>
+                <w:sz w:val="22"/>
               </w:rPr>
             </w:pPr>
             <w:r>
               <w:rPr>
-                <w:rFonts w:asciiTheme="minorHAnsi" w:hAnsiTheme="minorHAnsi" w:cstheme="minorHAnsi"/>
-                <w:szCs w:val="24"/>
+                <w:sz w:val="22"/>
               </w:rPr>
               <w:t xml:space="preserve">Luis Gabriel Urueta </w:t>
             </w:r>
             <w:proofErr w:type="spellStart"/>
             <w:r>
               <w:rPr>
-                <w:rFonts w:asciiTheme="minorHAnsi" w:hAnsiTheme="minorHAnsi" w:cstheme="minorHAnsi"/>
-                <w:szCs w:val="24"/>
+                <w:sz w:val="22"/>
               </w:rPr>
               <w:t>Alvarez</w:t>
             </w:r>
@@ -5684,20 +5511,17 @@
         <w:tc>
           <w:tcPr>
             <w:tcW w:w="3261" w:type="dxa"/>
-            <w:hideMark/>
           </w:tcPr>
           <w:p>
             <w:pPr>
               <w:pStyle w:val="TextoTablas"/>
               <w:rPr>
-                <w:rFonts w:asciiTheme="minorHAnsi" w:hAnsiTheme="minorHAnsi" w:cstheme="minorHAnsi"/>
-                <w:szCs w:val="24"/>
+                <w:sz w:val="22"/>
               </w:rPr>
             </w:pPr>
             <w:r>
               <w:rPr>
-                <w:rFonts w:asciiTheme="minorHAnsi" w:hAnsiTheme="minorHAnsi" w:cstheme="minorHAnsi"/>
-                <w:szCs w:val="24"/>
+                <w:sz w:val="22"/>
               </w:rPr>
               <w:t>Validador de Recursos Educativos Digitales</w:t>
             </w:r>
@@ -5706,20 +5530,17 @@
         <w:tc>
           <w:tcPr>
             <w:tcW w:w="3969" w:type="dxa"/>
-            <w:hideMark/>
           </w:tcPr>
           <w:p>
             <w:pPr>
               <w:pStyle w:val="TextoTablas"/>
               <w:rPr>
-                <w:rFonts w:asciiTheme="minorHAnsi" w:hAnsiTheme="minorHAnsi" w:cstheme="minorHAnsi"/>
-                <w:szCs w:val="24"/>
+                <w:sz w:val="22"/>
               </w:rPr>
             </w:pPr>
             <w:r>
               <w:rPr>
-                <w:rFonts w:asciiTheme="minorHAnsi" w:hAnsiTheme="minorHAnsi" w:cstheme="minorHAnsi"/>
-                <w:szCs w:val="24"/>
+                <w:sz w:val="22"/>
               </w:rPr>
               <w:t>Centro Industrial del Diseño y la Manufactura - Regional Santander</w:t>
             </w:r>
@@ -5733,20 +5554,17 @@
         <w:tc>
           <w:tcPr>
             <w:tcW w:w="2830" w:type="dxa"/>
-            <w:hideMark/>
           </w:tcPr>
           <w:p>
             <w:pPr>
               <w:pStyle w:val="TextoTablas"/>
               <w:rPr>
-                <w:rFonts w:asciiTheme="minorHAnsi" w:hAnsiTheme="minorHAnsi" w:cstheme="minorHAnsi"/>
-                <w:szCs w:val="24"/>
+                <w:sz w:val="22"/>
               </w:rPr>
             </w:pPr>
             <w:r>
               <w:rPr>
-                <w:rFonts w:asciiTheme="minorHAnsi" w:hAnsiTheme="minorHAnsi" w:cstheme="minorHAnsi"/>
-                <w:szCs w:val="24"/>
+                <w:sz w:val="22"/>
               </w:rPr>
               <w:t>Daniel Ricardo Mutis Gómez</w:t>
             </w:r>
@@ -5755,84 +5573,36 @@
         <w:tc>
           <w:tcPr>
             <w:tcW w:w="3261" w:type="dxa"/>
-            <w:hideMark/>
           </w:tcPr>
           <w:p>
             <w:pPr>
               <w:pStyle w:val="TextoTablas"/>
               <w:rPr>
-                <w:rFonts w:asciiTheme="minorHAnsi" w:hAnsiTheme="minorHAnsi" w:cstheme="minorHAnsi"/>
-                <w:szCs w:val="24"/>
+                <w:sz w:val="22"/>
               </w:rPr>
             </w:pPr>
             <w:r>
               <w:rPr>
-                <w:rFonts w:asciiTheme="minorHAnsi" w:hAnsiTheme="minorHAnsi" w:cstheme="minorHAnsi"/>
-                <w:szCs w:val="24"/>
-              </w:rPr>
-              <w:t xml:space="preserve">Evaluador para </w:t>
-            </w:r>
-            <w:r>
-              <w:rPr>
-                <w:rFonts w:asciiTheme="minorHAnsi" w:hAnsiTheme="minorHAnsi" w:cstheme="minorHAnsi"/>
-                <w:szCs w:val="24"/>
-              </w:rPr>
-              <w:t>C</w:t>
-            </w:r>
-            <w:r>
-              <w:rPr>
-                <w:rFonts w:asciiTheme="minorHAnsi" w:hAnsiTheme="minorHAnsi" w:cstheme="minorHAnsi"/>
-                <w:szCs w:val="24"/>
-              </w:rPr>
-              <w:t xml:space="preserve">ontenidos </w:t>
-            </w:r>
-            <w:r>
-              <w:rPr>
-                <w:rFonts w:asciiTheme="minorHAnsi" w:hAnsiTheme="minorHAnsi" w:cstheme="minorHAnsi"/>
-                <w:szCs w:val="24"/>
-              </w:rPr>
-              <w:t>In</w:t>
-            </w:r>
-            <w:r>
-              <w:rPr>
-                <w:rFonts w:asciiTheme="minorHAnsi" w:hAnsiTheme="minorHAnsi" w:cstheme="minorHAnsi"/>
-                <w:szCs w:val="24"/>
-              </w:rPr>
-              <w:t xml:space="preserve">clusivos y </w:t>
-            </w:r>
-            <w:r>
-              <w:rPr>
-                <w:rFonts w:asciiTheme="minorHAnsi" w:hAnsiTheme="minorHAnsi" w:cstheme="minorHAnsi"/>
-                <w:szCs w:val="24"/>
-              </w:rPr>
-              <w:t>A</w:t>
-            </w:r>
-            <w:r>
-              <w:rPr>
-                <w:rFonts w:asciiTheme="minorHAnsi" w:hAnsiTheme="minorHAnsi" w:cstheme="minorHAnsi"/>
-                <w:szCs w:val="24"/>
-              </w:rPr>
-              <w:t>ccesibles</w:t>
+                <w:sz w:val="22"/>
+              </w:rPr>
+              <w:t>Evaluador para Contenidos Inclusivos y Accesibles</w:t>
             </w:r>
           </w:p>
         </w:tc>
         <w:tc>
           <w:tcPr>
             <w:tcW w:w="3969" w:type="dxa"/>
-            <w:hideMark/>
           </w:tcPr>
           <w:p>
             <w:pPr>
               <w:pStyle w:val="TextoTablas"/>
               <w:rPr>
-                <w:rFonts w:asciiTheme="minorHAnsi" w:hAnsiTheme="minorHAnsi" w:cstheme="minorHAnsi"/>
-                <w:szCs w:val="24"/>
+                <w:sz w:val="22"/>
               </w:rPr>
             </w:pPr>
             <w:r>
               <w:rPr>
-                <w:rFonts w:asciiTheme="minorHAnsi" w:hAnsiTheme="minorHAnsi" w:cstheme="minorHAnsi"/>
-                <w:szCs w:val="24"/>
+                <w:sz w:val="22"/>
               </w:rPr>
               <w:t>Centro Industrial del Diseño y la Manufactura - Regional Santander</w:t>
             </w:r>
@@ -14720,13 +14490,13 @@
 </file>
 
 <file path=customXml/itemProps2.xml><?xml version="1.0" encoding="utf-8"?>
-<ds:datastoreItem xmlns:ds="http://schemas.openxmlformats.org/officeDocument/2006/customXml" ds:itemID="{D5B847F8-3782-457A-9BD4-AA80E671859A}"/>
+<ds:datastoreItem xmlns:ds="http://schemas.openxmlformats.org/officeDocument/2006/customXml" ds:itemID="{CE578B55-B521-4FFA-8D6F-8296DE2199A1}"/>
 </file>
 
 <file path=customXml/itemProps3.xml><?xml version="1.0" encoding="utf-8"?>
-<ds:datastoreItem xmlns:ds="http://schemas.openxmlformats.org/officeDocument/2006/customXml" ds:itemID="{8B49C954-5B10-43E6-8A88-D7806DA0FB58}"/>
+<ds:datastoreItem xmlns:ds="http://schemas.openxmlformats.org/officeDocument/2006/customXml" ds:itemID="{E92A175C-FD66-497C-9D9C-B3CC5E4A6235}"/>
 </file>
 
 <file path=customXml/itemProps4.xml><?xml version="1.0" encoding="utf-8"?>
-<ds:datastoreItem xmlns:ds="http://schemas.openxmlformats.org/officeDocument/2006/customXml" ds:itemID="{F0552AE3-29DB-4299-902B-0A8AC1BB2610}"/>
+<ds:datastoreItem xmlns:ds="http://schemas.openxmlformats.org/officeDocument/2006/customXml" ds:itemID="{210D6D35-9A9A-4189-8A3E-7FE9765F9B69}"/>
 </file>
</xml_diff>